<commit_message>
Finalizado estudo dirigido git
</commit_message>
<xml_diff>
--- a/sprint2/Estudo_Dirigido_Git_Julia_Miranda.docx
+++ b/sprint2/Estudo_Dirigido_Git_Julia_Miranda.docx
@@ -221,18 +221,24 @@
           <w:sz w:val="24"/>
           <w:szCs w:val="24"/>
         </w:rPr>
-        <w:t xml:space="preserve"> </w:t>
-      </w:r>
-      <w:proofErr w:type="spellStart"/>
+        <w:t xml:space="preserve"> Terra</w:t>
+      </w:r>
       <w:r>
         <w:rPr>
           <w:rFonts w:ascii="Roboto" w:hAnsi="Roboto" w:cs="Segoe UI"/>
           <w:sz w:val="24"/>
           <w:szCs w:val="24"/>
         </w:rPr>
-        <w:t>Terralab</w:t>
-      </w:r>
-      <w:proofErr w:type="spellEnd"/>
+        <w:t>L</w:t>
+      </w:r>
+      <w:r>
+        <w:rPr>
+          <w:rFonts w:ascii="Roboto" w:hAnsi="Roboto" w:cs="Segoe UI"/>
+          <w:sz w:val="24"/>
+          <w:szCs w:val="24"/>
+        </w:rPr>
+        <w:t>ab</w:t>
+      </w:r>
     </w:p>
     <w:p>
       <w:pPr>
@@ -275,20 +281,8 @@
           <w:sz w:val="24"/>
           <w:szCs w:val="24"/>
         </w:rPr>
-        <w:t xml:space="preserve">Estudo Dirigido - </w:t>
-      </w:r>
-      <w:proofErr w:type="spellStart"/>
-      <w:r>
-        <w:rPr>
-          <w:rFonts w:ascii="Roboto" w:hAnsi="Roboto" w:cs="Segoe UI"/>
-          <w:b/>
-          <w:bCs/>
-          <w:sz w:val="24"/>
-          <w:szCs w:val="24"/>
-        </w:rPr>
-        <w:t>Git</w:t>
-      </w:r>
-      <w:proofErr w:type="spellEnd"/>
+        <w:t>Estudo Dirigido - Git</w:t>
+      </w:r>
     </w:p>
     <w:p>
       <w:pPr>
@@ -387,29 +381,7 @@
           <w:sz w:val="24"/>
           <w:szCs w:val="24"/>
         </w:rPr>
-        <w:t xml:space="preserve">O que é </w:t>
-      </w:r>
-      <w:proofErr w:type="spellStart"/>
-      <w:r>
-        <w:rPr>
-          <w:rFonts w:ascii="Roboto" w:hAnsi="Roboto" w:cs="Segoe UI"/>
-          <w:b/>
-          <w:bCs/>
-          <w:sz w:val="24"/>
-          <w:szCs w:val="24"/>
-        </w:rPr>
-        <w:t>Git</w:t>
-      </w:r>
-      <w:proofErr w:type="spellEnd"/>
-      <w:r>
-        <w:rPr>
-          <w:rFonts w:ascii="Roboto" w:hAnsi="Roboto" w:cs="Segoe UI"/>
-          <w:b/>
-          <w:bCs/>
-          <w:sz w:val="24"/>
-          <w:szCs w:val="24"/>
-        </w:rPr>
-        <w:t>?</w:t>
+        <w:t>O que é Git?</w:t>
       </w:r>
       <w:r>
         <w:rPr>
@@ -452,41 +424,15 @@
           <w:sz w:val="24"/>
           <w:szCs w:val="24"/>
         </w:rPr>
-        <w:t xml:space="preserve">O </w:t>
-      </w:r>
-      <w:proofErr w:type="spellStart"/>
-      <w:r>
-        <w:rPr>
-          <w:rFonts w:ascii="Roboto" w:hAnsi="Roboto" w:cs="Times New Roman"/>
-          <w:sz w:val="24"/>
-          <w:szCs w:val="24"/>
-        </w:rPr>
-        <w:t>Git</w:t>
-      </w:r>
-      <w:proofErr w:type="spellEnd"/>
-      <w:r>
-        <w:rPr>
-          <w:rFonts w:ascii="Roboto" w:hAnsi="Roboto" w:cs="Times New Roman"/>
-          <w:sz w:val="24"/>
-          <w:szCs w:val="24"/>
-        </w:rPr>
-        <w:t xml:space="preserve"> é uma ferramenta SCM (</w:t>
-      </w:r>
-      <w:r>
-        <w:rPr>
-          <w:rFonts w:ascii="Roboto" w:hAnsi="Roboto" w:cs="Times New Roman"/>
-          <w:sz w:val="24"/>
-          <w:szCs w:val="24"/>
-        </w:rPr>
-        <w:t>controle de código fonte</w:t>
-      </w:r>
-      <w:r>
-        <w:rPr>
-          <w:rFonts w:ascii="Roboto" w:hAnsi="Roboto" w:cs="Times New Roman"/>
-          <w:sz w:val="24"/>
-          <w:szCs w:val="24"/>
-        </w:rPr>
-        <w:t>)</w:t>
+        <w:t>O Git é uma ferramenta SCM (</w:t>
+      </w:r>
+      <w:r>
+        <w:rPr>
+          <w:rFonts w:ascii="Roboto" w:hAnsi="Roboto" w:cs="Times New Roman"/>
+          <w:sz w:val="24"/>
+          <w:szCs w:val="24"/>
+        </w:rPr>
+        <w:t>controle de código fonte)</w:t>
       </w:r>
       <w:r>
         <w:rPr>
@@ -522,25 +468,7 @@
           <w:sz w:val="24"/>
           <w:szCs w:val="24"/>
         </w:rPr>
-        <w:t xml:space="preserve">Além disso, o </w:t>
-      </w:r>
-      <w:proofErr w:type="spellStart"/>
-      <w:r>
-        <w:rPr>
-          <w:rFonts w:ascii="Roboto" w:hAnsi="Roboto" w:cs="Times New Roman"/>
-          <w:sz w:val="24"/>
-          <w:szCs w:val="24"/>
-        </w:rPr>
-        <w:t>Git</w:t>
-      </w:r>
-      <w:proofErr w:type="spellEnd"/>
-      <w:r>
-        <w:rPr>
-          <w:rFonts w:ascii="Roboto" w:hAnsi="Roboto" w:cs="Times New Roman"/>
-          <w:sz w:val="24"/>
-          <w:szCs w:val="24"/>
-        </w:rPr>
-        <w:t xml:space="preserve"> é uma ferramenta de código aberto e permite o controle de versão de projetos </w:t>
+        <w:t xml:space="preserve">Além disso, o Git é uma ferramenta de código aberto e permite o controle de versão de projetos </w:t>
       </w:r>
       <w:r>
         <w:rPr>
@@ -589,38 +517,1166 @@
     </w:p>
     <w:p>
       <w:pPr>
+        <w:spacing w:line="360" w:lineRule="auto"/>
+        <w:jc w:val="both"/>
+        <w:rPr>
+          <w:rFonts w:ascii="Roboto" w:hAnsi="Roboto" w:cs="Times New Roman"/>
+          <w:b/>
+          <w:bCs/>
+          <w:sz w:val="24"/>
+          <w:szCs w:val="24"/>
+        </w:rPr>
+      </w:pPr>
+      <w:r>
+        <w:rPr>
+          <w:rFonts w:ascii="Roboto" w:hAnsi="Roboto" w:cs="Times New Roman"/>
+          <w:b/>
+          <w:bCs/>
+          <w:sz w:val="24"/>
+          <w:szCs w:val="24"/>
+        </w:rPr>
+        <w:t>2 – O que é</w:t>
+      </w:r>
+      <w:r>
+        <w:rPr>
+          <w:rFonts w:ascii="Roboto" w:hAnsi="Roboto" w:cs="Times New Roman"/>
+          <w:b/>
+          <w:bCs/>
+          <w:sz w:val="24"/>
+          <w:szCs w:val="24"/>
+        </w:rPr>
+        <w:t xml:space="preserve"> a</w:t>
+      </w:r>
+      <w:r>
+        <w:rPr>
+          <w:rFonts w:ascii="Roboto" w:hAnsi="Roboto" w:cs="Times New Roman"/>
+          <w:b/>
+          <w:bCs/>
+          <w:sz w:val="24"/>
+          <w:szCs w:val="24"/>
+        </w:rPr>
+        <w:t xml:space="preserve"> </w:t>
+      </w:r>
+      <w:r>
+        <w:rPr>
+          <w:rFonts w:ascii="Roboto" w:hAnsi="Roboto" w:cs="Times New Roman"/>
+          <w:b/>
+          <w:bCs/>
+          <w:sz w:val="24"/>
+          <w:szCs w:val="24"/>
+        </w:rPr>
+        <w:t>S</w:t>
+      </w:r>
+      <w:r>
+        <w:rPr>
+          <w:rFonts w:ascii="Roboto" w:hAnsi="Roboto" w:cs="Times New Roman"/>
+          <w:b/>
+          <w:bCs/>
+          <w:sz w:val="24"/>
+          <w:szCs w:val="24"/>
+        </w:rPr>
+        <w:t xml:space="preserve">taging </w:t>
+      </w:r>
+      <w:r>
+        <w:rPr>
+          <w:rFonts w:ascii="Roboto" w:hAnsi="Roboto" w:cs="Times New Roman"/>
+          <w:b/>
+          <w:bCs/>
+          <w:sz w:val="24"/>
+          <w:szCs w:val="24"/>
+        </w:rPr>
+        <w:t>A</w:t>
+      </w:r>
+      <w:r>
+        <w:rPr>
+          <w:rFonts w:ascii="Roboto" w:hAnsi="Roboto" w:cs="Times New Roman"/>
+          <w:b/>
+          <w:bCs/>
+          <w:sz w:val="24"/>
+          <w:szCs w:val="24"/>
+        </w:rPr>
+        <w:t>rea</w:t>
+      </w:r>
+      <w:r>
+        <w:rPr>
+          <w:rFonts w:ascii="Roboto" w:hAnsi="Roboto" w:cs="Times New Roman"/>
+          <w:b/>
+          <w:bCs/>
+          <w:sz w:val="24"/>
+          <w:szCs w:val="24"/>
+        </w:rPr>
+        <w:t>?</w:t>
+      </w:r>
+    </w:p>
+    <w:p>
+      <w:pPr>
+        <w:spacing w:line="360" w:lineRule="auto"/>
+        <w:jc w:val="both"/>
+        <w:rPr>
+          <w:rFonts w:ascii="Roboto" w:hAnsi="Roboto" w:cs="Times New Roman"/>
+          <w:sz w:val="24"/>
+          <w:szCs w:val="24"/>
+        </w:rPr>
+      </w:pPr>
+      <w:r>
+        <w:rPr>
+          <w:rFonts w:ascii="Roboto" w:hAnsi="Roboto" w:cs="Times New Roman"/>
+          <w:sz w:val="24"/>
+          <w:szCs w:val="24"/>
+        </w:rPr>
+        <w:tab/>
+      </w:r>
+      <w:r>
+        <w:rPr>
+          <w:rFonts w:ascii="Roboto" w:hAnsi="Roboto" w:cs="Times New Roman"/>
+          <w:sz w:val="24"/>
+          <w:szCs w:val="24"/>
+        </w:rPr>
+        <w:t>A</w:t>
+      </w:r>
+      <w:r>
+        <w:rPr>
+          <w:rFonts w:ascii="Roboto" w:hAnsi="Roboto" w:cs="Times New Roman"/>
+          <w:sz w:val="24"/>
+          <w:szCs w:val="24"/>
+        </w:rPr>
+        <w:t xml:space="preserve"> Staging Area é um local temporário em que as alterações e arquivos a serem adicionados no próximo </w:t>
+      </w:r>
+      <w:r>
+        <w:rPr>
+          <w:rFonts w:ascii="Roboto" w:hAnsi="Roboto" w:cs="Times New Roman"/>
+          <w:sz w:val="24"/>
+          <w:szCs w:val="24"/>
+        </w:rPr>
+        <w:t>commit</w:t>
+      </w:r>
+      <w:r>
+        <w:rPr>
+          <w:rFonts w:ascii="Roboto" w:hAnsi="Roboto" w:cs="Times New Roman"/>
+          <w:sz w:val="24"/>
+          <w:szCs w:val="24"/>
+        </w:rPr>
+        <w:t xml:space="preserve"> ficam armazenadas no repositório local.</w:t>
+      </w:r>
+    </w:p>
+    <w:p>
+      <w:pPr>
+        <w:spacing w:before="240" w:line="360" w:lineRule="auto"/>
+        <w:jc w:val="both"/>
+        <w:rPr>
+          <w:rFonts w:ascii="Roboto" w:hAnsi="Roboto" w:cs="Times New Roman"/>
+          <w:b/>
+          <w:bCs/>
+          <w:sz w:val="24"/>
+          <w:szCs w:val="24"/>
+        </w:rPr>
+      </w:pPr>
+      <w:r>
+        <w:rPr>
+          <w:rFonts w:ascii="Roboto" w:hAnsi="Roboto" w:cs="Times New Roman"/>
+          <w:b/>
+          <w:bCs/>
+          <w:sz w:val="24"/>
+          <w:szCs w:val="24"/>
+        </w:rPr>
+        <w:t>3 – O que é Working Directory?</w:t>
+      </w:r>
+    </w:p>
+    <w:p>
+      <w:pPr>
+        <w:spacing w:line="360" w:lineRule="auto"/>
+        <w:jc w:val="both"/>
+        <w:rPr>
+          <w:rFonts w:ascii="Roboto" w:hAnsi="Roboto" w:cs="Times New Roman"/>
+          <w:sz w:val="24"/>
+          <w:szCs w:val="24"/>
+        </w:rPr>
+      </w:pPr>
+      <w:r>
+        <w:rPr>
+          <w:rFonts w:ascii="Roboto" w:hAnsi="Roboto" w:cs="Times New Roman"/>
+          <w:b/>
+          <w:bCs/>
+          <w:sz w:val="24"/>
+          <w:szCs w:val="24"/>
+        </w:rPr>
+        <w:tab/>
+      </w:r>
+      <w:r>
+        <w:rPr>
+          <w:rFonts w:ascii="Roboto" w:hAnsi="Roboto" w:cs="Times New Roman"/>
+          <w:sz w:val="24"/>
+          <w:szCs w:val="24"/>
+        </w:rPr>
+        <w:t>O Working Directory é composto pelos arquivos atuais que fazem parte do projeto, ou seja, o diretório de trabalho.</w:t>
+      </w:r>
+    </w:p>
+    <w:p>
+      <w:pPr>
+        <w:spacing w:before="240" w:line="360" w:lineRule="auto"/>
+        <w:jc w:val="both"/>
+        <w:rPr>
+          <w:rFonts w:ascii="Roboto" w:hAnsi="Roboto" w:cs="Times New Roman"/>
+          <w:b/>
+          <w:bCs/>
+          <w:sz w:val="24"/>
+          <w:szCs w:val="24"/>
+        </w:rPr>
+      </w:pPr>
+      <w:r>
+        <w:rPr>
+          <w:rFonts w:ascii="Roboto" w:hAnsi="Roboto" w:cs="Times New Roman"/>
+          <w:b/>
+          <w:bCs/>
+          <w:sz w:val="24"/>
+          <w:szCs w:val="24"/>
+        </w:rPr>
+        <w:t>4 – O que é Commit?</w:t>
+      </w:r>
+    </w:p>
+    <w:p>
+      <w:pPr>
         <w:spacing w:after="0" w:line="360" w:lineRule="auto"/>
         <w:jc w:val="both"/>
         <w:rPr>
           <w:rFonts w:ascii="Roboto" w:hAnsi="Roboto" w:cs="Times New Roman"/>
-          <w:b/>
-          <w:bCs/>
-          <w:sz w:val="24"/>
-          <w:szCs w:val="24"/>
-        </w:rPr>
-      </w:pPr>
-      <w:r>
-        <w:rPr>
-          <w:rFonts w:ascii="Roboto" w:hAnsi="Roboto" w:cs="Times New Roman"/>
-          <w:b/>
-          <w:bCs/>
-          <w:sz w:val="24"/>
-          <w:szCs w:val="24"/>
-        </w:rPr>
-        <w:t xml:space="preserve">2 – O que é </w:t>
-      </w:r>
-      <w:proofErr w:type="spellStart"/>
-      <w:r>
-        <w:rPr>
-          <w:rFonts w:ascii="Roboto" w:hAnsi="Roboto" w:cs="Times New Roman"/>
-          <w:b/>
-          <w:bCs/>
-          <w:sz w:val="24"/>
-          <w:szCs w:val="24"/>
-        </w:rPr>
-        <w:t>staging</w:t>
-      </w:r>
-      <w:proofErr w:type="spellEnd"/>
+          <w:sz w:val="24"/>
+          <w:szCs w:val="24"/>
+        </w:rPr>
+      </w:pPr>
+      <w:r>
+        <w:rPr>
+          <w:rFonts w:ascii="Roboto" w:hAnsi="Roboto" w:cs="Times New Roman"/>
+          <w:sz w:val="24"/>
+          <w:szCs w:val="24"/>
+        </w:rPr>
+        <w:tab/>
+        <w:t xml:space="preserve">Um Commit é </w:t>
+      </w:r>
+      <w:r>
+        <w:rPr>
+          <w:rFonts w:ascii="Roboto" w:hAnsi="Roboto" w:cs="Times New Roman"/>
+          <w:sz w:val="24"/>
+          <w:szCs w:val="24"/>
+        </w:rPr>
+        <w:t xml:space="preserve">composto por uma captura das modificações realizadas e </w:t>
+      </w:r>
+      <w:r>
+        <w:rPr>
+          <w:rFonts w:ascii="Roboto" w:hAnsi="Roboto" w:cs="Times New Roman"/>
+          <w:sz w:val="24"/>
+          <w:szCs w:val="24"/>
+        </w:rPr>
+        <w:t>d</w:t>
+      </w:r>
+      <w:r>
+        <w:rPr>
+          <w:rFonts w:ascii="Roboto" w:hAnsi="Roboto" w:cs="Times New Roman"/>
+          <w:sz w:val="24"/>
+          <w:szCs w:val="24"/>
+        </w:rPr>
+        <w:t xml:space="preserve">o estado do projeto </w:t>
+      </w:r>
+      <w:r>
+        <w:rPr>
+          <w:rFonts w:ascii="Roboto" w:hAnsi="Roboto" w:cs="Times New Roman"/>
+          <w:sz w:val="24"/>
+          <w:szCs w:val="24"/>
+        </w:rPr>
+        <w:t xml:space="preserve">em um determinado momento </w:t>
+      </w:r>
+      <w:r>
+        <w:rPr>
+          <w:rFonts w:ascii="Roboto" w:hAnsi="Roboto" w:cs="Times New Roman"/>
+          <w:sz w:val="24"/>
+          <w:szCs w:val="24"/>
+        </w:rPr>
+        <w:t>de su</w:t>
+      </w:r>
+      <w:r>
+        <w:rPr>
+          <w:rFonts w:ascii="Roboto" w:hAnsi="Roboto" w:cs="Times New Roman"/>
+          <w:sz w:val="24"/>
+          <w:szCs w:val="24"/>
+        </w:rPr>
+        <w:t>a linha de temp</w:t>
+      </w:r>
+      <w:r>
+        <w:rPr>
+          <w:rFonts w:ascii="Roboto" w:hAnsi="Roboto" w:cs="Times New Roman"/>
+          <w:sz w:val="24"/>
+          <w:szCs w:val="24"/>
+        </w:rPr>
+        <w:t>o. Essa captura é semelhante a um snapshot, de modo que é gerada uma versão segura das mudanças realizadas até aquele momento</w:t>
+      </w:r>
+      <w:r>
+        <w:rPr>
+          <w:rFonts w:ascii="Roboto" w:hAnsi="Roboto" w:cs="Times New Roman"/>
+          <w:sz w:val="24"/>
+          <w:szCs w:val="24"/>
+        </w:rPr>
+        <w:t>.</w:t>
+      </w:r>
+    </w:p>
+    <w:p>
+      <w:pPr>
+        <w:spacing w:after="0" w:line="360" w:lineRule="auto"/>
+        <w:jc w:val="both"/>
+        <w:rPr>
+          <w:rFonts w:ascii="Roboto" w:hAnsi="Roboto" w:cs="Times New Roman"/>
+          <w:sz w:val="24"/>
+          <w:szCs w:val="24"/>
+        </w:rPr>
+      </w:pPr>
+    </w:p>
+    <w:p>
+      <w:pPr>
+        <w:spacing w:after="0" w:line="360" w:lineRule="auto"/>
+        <w:jc w:val="both"/>
+        <w:rPr>
+          <w:rFonts w:ascii="Roboto" w:hAnsi="Roboto" w:cs="Times New Roman"/>
+          <w:sz w:val="24"/>
+          <w:szCs w:val="24"/>
+        </w:rPr>
+      </w:pPr>
+    </w:p>
+    <w:p>
+      <w:pPr>
+        <w:spacing w:after="0" w:line="360" w:lineRule="auto"/>
+        <w:jc w:val="both"/>
+        <w:rPr>
+          <w:rFonts w:ascii="Roboto" w:hAnsi="Roboto" w:cs="Times New Roman"/>
+          <w:sz w:val="24"/>
+          <w:szCs w:val="24"/>
+        </w:rPr>
+      </w:pPr>
+    </w:p>
+    <w:p>
+      <w:pPr>
+        <w:spacing w:after="0" w:line="360" w:lineRule="auto"/>
+        <w:jc w:val="both"/>
+        <w:rPr>
+          <w:rFonts w:ascii="Roboto" w:hAnsi="Roboto" w:cs="Times New Roman"/>
+          <w:b/>
+          <w:bCs/>
+          <w:sz w:val="24"/>
+          <w:szCs w:val="24"/>
+        </w:rPr>
+      </w:pPr>
+      <w:r>
+        <w:rPr>
+          <w:rFonts w:ascii="Roboto" w:hAnsi="Roboto" w:cs="Times New Roman"/>
+          <w:b/>
+          <w:bCs/>
+          <w:sz w:val="24"/>
+          <w:szCs w:val="24"/>
+        </w:rPr>
+        <w:lastRenderedPageBreak/>
+        <w:t>5 – O que é uma Branch?</w:t>
+      </w:r>
+    </w:p>
+    <w:p>
+      <w:pPr>
+        <w:spacing w:before="240" w:after="0" w:line="360" w:lineRule="auto"/>
+        <w:jc w:val="both"/>
+        <w:rPr>
+          <w:rFonts w:ascii="Roboto" w:hAnsi="Roboto" w:cs="Times New Roman"/>
+          <w:sz w:val="24"/>
+          <w:szCs w:val="24"/>
+        </w:rPr>
+      </w:pPr>
+      <w:r>
+        <w:rPr>
+          <w:rFonts w:ascii="Roboto" w:hAnsi="Roboto" w:cs="Times New Roman"/>
+          <w:b/>
+          <w:bCs/>
+          <w:sz w:val="24"/>
+          <w:szCs w:val="24"/>
+        </w:rPr>
+        <w:tab/>
+      </w:r>
+      <w:r>
+        <w:rPr>
+          <w:rFonts w:ascii="Roboto" w:hAnsi="Roboto" w:cs="Times New Roman"/>
+          <w:sz w:val="24"/>
+          <w:szCs w:val="24"/>
+        </w:rPr>
+        <w:t xml:space="preserve">Uma Branch consiste em uma ramificação do código fonte do projeto, estando presente em diversas ferramentas SCM. A ramificação permite criar novos recursos ou correções de bugs de forma encapsulada e independente do código principal, assim </w:t>
+      </w:r>
+      <w:r>
+        <w:rPr>
+          <w:rFonts w:ascii="Roboto" w:hAnsi="Roboto" w:cs="Times New Roman"/>
+          <w:sz w:val="24"/>
+          <w:szCs w:val="24"/>
+        </w:rPr>
+        <w:t>facilitando</w:t>
+      </w:r>
+      <w:r>
+        <w:rPr>
+          <w:rFonts w:ascii="Roboto" w:hAnsi="Roboto" w:cs="Times New Roman"/>
+          <w:sz w:val="24"/>
+          <w:szCs w:val="24"/>
+        </w:rPr>
+        <w:t xml:space="preserve"> a mescla desse código posteriormente.</w:t>
+      </w:r>
+    </w:p>
+    <w:p>
+      <w:pPr>
+        <w:spacing w:before="240" w:after="0" w:line="360" w:lineRule="auto"/>
+        <w:jc w:val="both"/>
+        <w:rPr>
+          <w:rFonts w:ascii="Roboto" w:hAnsi="Roboto" w:cs="Times New Roman"/>
+          <w:b/>
+          <w:bCs/>
+          <w:sz w:val="24"/>
+          <w:szCs w:val="24"/>
+        </w:rPr>
+      </w:pPr>
+      <w:r>
+        <w:rPr>
+          <w:rFonts w:ascii="Roboto" w:hAnsi="Roboto" w:cs="Times New Roman"/>
+          <w:b/>
+          <w:bCs/>
+          <w:sz w:val="24"/>
+          <w:szCs w:val="24"/>
+        </w:rPr>
+        <w:t>6 – O que é Head no Git?</w:t>
+      </w:r>
+    </w:p>
+    <w:p>
+      <w:pPr>
+        <w:spacing w:before="240" w:line="360" w:lineRule="auto"/>
+        <w:jc w:val="both"/>
+        <w:rPr>
+          <w:rFonts w:ascii="Roboto" w:hAnsi="Roboto" w:cs="Times New Roman"/>
+          <w:sz w:val="24"/>
+          <w:szCs w:val="24"/>
+        </w:rPr>
+      </w:pPr>
+      <w:r>
+        <w:rPr>
+          <w:rFonts w:ascii="Roboto" w:hAnsi="Roboto" w:cs="Times New Roman"/>
+          <w:b/>
+          <w:bCs/>
+          <w:sz w:val="24"/>
+          <w:szCs w:val="24"/>
+        </w:rPr>
+        <w:tab/>
+      </w:r>
+      <w:r>
+        <w:rPr>
+          <w:rFonts w:ascii="Roboto" w:hAnsi="Roboto" w:cs="Times New Roman"/>
+          <w:sz w:val="24"/>
+          <w:szCs w:val="24"/>
+        </w:rPr>
+        <w:t xml:space="preserve">No Git o Head consiste em um ponteiro </w:t>
+      </w:r>
+      <w:r>
+        <w:rPr>
+          <w:rFonts w:ascii="Roboto" w:hAnsi="Roboto" w:cs="Times New Roman"/>
+          <w:sz w:val="24"/>
+          <w:szCs w:val="24"/>
+        </w:rPr>
+        <w:t>para uma branch ou um commit, funcionando, de modo geral, como uma referência para a versão atual em que se está trabalhando no momento.</w:t>
+      </w:r>
+    </w:p>
+    <w:p>
+      <w:pPr>
+        <w:spacing w:before="240" w:after="0" w:line="360" w:lineRule="auto"/>
+        <w:jc w:val="both"/>
+        <w:rPr>
+          <w:rFonts w:ascii="Roboto" w:hAnsi="Roboto" w:cs="Times New Roman"/>
+          <w:b/>
+          <w:bCs/>
+          <w:sz w:val="24"/>
+          <w:szCs w:val="24"/>
+        </w:rPr>
+      </w:pPr>
+      <w:r>
+        <w:rPr>
+          <w:rFonts w:ascii="Roboto" w:hAnsi="Roboto" w:cs="Times New Roman"/>
+          <w:b/>
+          <w:bCs/>
+          <w:sz w:val="24"/>
+          <w:szCs w:val="24"/>
+        </w:rPr>
+        <w:t>7 – O que é um Merge?</w:t>
+      </w:r>
+    </w:p>
+    <w:p>
+      <w:pPr>
+        <w:spacing w:before="240" w:after="0" w:line="360" w:lineRule="auto"/>
+        <w:jc w:val="both"/>
+        <w:rPr>
+          <w:rFonts w:ascii="Roboto" w:hAnsi="Roboto" w:cs="Times New Roman"/>
+          <w:sz w:val="24"/>
+          <w:szCs w:val="24"/>
+        </w:rPr>
+      </w:pPr>
+      <w:r>
+        <w:rPr>
+          <w:rFonts w:ascii="Roboto" w:hAnsi="Roboto" w:cs="Times New Roman"/>
+          <w:sz w:val="24"/>
+          <w:szCs w:val="24"/>
+        </w:rPr>
+        <w:tab/>
+        <w:t>Um merge consiste na mescla de ramificações do código do projeto. Ele combina vários commits em um histórico unificado</w:t>
+      </w:r>
+      <w:r>
+        <w:rPr>
+          <w:rFonts w:ascii="Roboto" w:hAnsi="Roboto" w:cs="Times New Roman"/>
+          <w:sz w:val="24"/>
+          <w:szCs w:val="24"/>
+        </w:rPr>
+        <w:t>, mesclando as alterações de duas branches diferentes em uma única.</w:t>
+      </w:r>
+    </w:p>
+    <w:p>
+      <w:pPr>
+        <w:spacing w:before="240" w:after="0" w:line="360" w:lineRule="auto"/>
+        <w:jc w:val="both"/>
+        <w:rPr>
+          <w:rFonts w:ascii="Roboto" w:hAnsi="Roboto" w:cs="Times New Roman"/>
+          <w:b/>
+          <w:bCs/>
+          <w:sz w:val="24"/>
+          <w:szCs w:val="24"/>
+        </w:rPr>
+      </w:pPr>
+      <w:r>
+        <w:rPr>
+          <w:rFonts w:ascii="Roboto" w:hAnsi="Roboto" w:cs="Times New Roman"/>
+          <w:b/>
+          <w:bCs/>
+          <w:sz w:val="24"/>
+          <w:szCs w:val="24"/>
+        </w:rPr>
+        <w:t>8 – Explique os quatro estados de um arquivo no Git</w:t>
+      </w:r>
+      <w:r>
+        <w:rPr>
+          <w:rFonts w:ascii="Roboto" w:hAnsi="Roboto" w:cs="Times New Roman"/>
+          <w:b/>
+          <w:bCs/>
+          <w:sz w:val="24"/>
+          <w:szCs w:val="24"/>
+        </w:rPr>
+        <w:tab/>
+      </w:r>
+    </w:p>
+    <w:p>
+      <w:pPr>
+        <w:spacing w:before="240" w:after="0" w:line="360" w:lineRule="auto"/>
+        <w:jc w:val="both"/>
+        <w:rPr>
+          <w:rFonts w:ascii="Roboto" w:hAnsi="Roboto" w:cs="Times New Roman"/>
+          <w:sz w:val="24"/>
+          <w:szCs w:val="24"/>
+        </w:rPr>
+      </w:pPr>
+      <w:r>
+        <w:rPr>
+          <w:rFonts w:ascii="Roboto" w:hAnsi="Roboto" w:cs="Times New Roman"/>
+          <w:b/>
+          <w:bCs/>
+          <w:sz w:val="24"/>
+          <w:szCs w:val="24"/>
+        </w:rPr>
+        <w:tab/>
+      </w:r>
+      <w:r>
+        <w:rPr>
+          <w:rFonts w:ascii="Roboto" w:hAnsi="Roboto" w:cs="Times New Roman"/>
+          <w:sz w:val="24"/>
+          <w:szCs w:val="24"/>
+        </w:rPr>
+        <w:t>No Git os arquivos podem assumir quatro estados diferentes: untracked, unmodified, modified e staged</w:t>
+      </w:r>
+      <w:r>
+        <w:rPr>
+          <w:rFonts w:ascii="Roboto" w:hAnsi="Roboto" w:cs="Times New Roman"/>
+          <w:sz w:val="24"/>
+          <w:szCs w:val="24"/>
+        </w:rPr>
+        <w:t xml:space="preserve">. </w:t>
+      </w:r>
+    </w:p>
+    <w:p>
+      <w:pPr>
+        <w:spacing w:before="240" w:after="0" w:line="360" w:lineRule="auto"/>
+        <w:ind w:firstLine="708"/>
+        <w:jc w:val="both"/>
+        <w:rPr>
+          <w:rFonts w:ascii="Roboto" w:hAnsi="Roboto" w:cs="Times New Roman"/>
+          <w:sz w:val="24"/>
+          <w:szCs w:val="24"/>
+        </w:rPr>
+      </w:pPr>
+      <w:r>
+        <w:rPr>
+          <w:rFonts w:ascii="Roboto" w:hAnsi="Roboto" w:cs="Times New Roman"/>
+          <w:sz w:val="24"/>
+          <w:szCs w:val="24"/>
+        </w:rPr>
+        <w:t xml:space="preserve">Os arquivos do tipo </w:t>
+      </w:r>
+      <w:r>
+        <w:rPr>
+          <w:rFonts w:ascii="Roboto" w:hAnsi="Roboto" w:cs="Times New Roman"/>
+          <w:b/>
+          <w:bCs/>
+          <w:sz w:val="24"/>
+          <w:szCs w:val="24"/>
+        </w:rPr>
+        <w:t>untracked</w:t>
+      </w:r>
+      <w:r>
+        <w:rPr>
+          <w:rFonts w:ascii="Roboto" w:hAnsi="Roboto" w:cs="Times New Roman"/>
+          <w:sz w:val="24"/>
+          <w:szCs w:val="24"/>
+        </w:rPr>
+        <w:t xml:space="preserve"> (não rastreados) são queles que não constam no último commit, do tipo </w:t>
+      </w:r>
+      <w:r>
+        <w:rPr>
+          <w:rFonts w:ascii="Roboto" w:hAnsi="Roboto" w:cs="Times New Roman"/>
+          <w:b/>
+          <w:bCs/>
+          <w:sz w:val="24"/>
+          <w:szCs w:val="24"/>
+        </w:rPr>
+        <w:t>unmodified</w:t>
+      </w:r>
+      <w:r>
+        <w:rPr>
+          <w:rFonts w:ascii="Roboto" w:hAnsi="Roboto" w:cs="Times New Roman"/>
+          <w:sz w:val="24"/>
+          <w:szCs w:val="24"/>
+        </w:rPr>
+        <w:t xml:space="preserve"> (não modificados) são aqueles que não foram modificados desde o último commit, do tipo </w:t>
+      </w:r>
+      <w:r>
+        <w:rPr>
+          <w:rFonts w:ascii="Roboto" w:hAnsi="Roboto" w:cs="Times New Roman"/>
+          <w:b/>
+          <w:bCs/>
+          <w:sz w:val="24"/>
+          <w:szCs w:val="24"/>
+        </w:rPr>
+        <w:t>modified</w:t>
+      </w:r>
+      <w:r>
+        <w:rPr>
+          <w:rFonts w:ascii="Roboto" w:hAnsi="Roboto" w:cs="Times New Roman"/>
+          <w:sz w:val="24"/>
+          <w:szCs w:val="24"/>
+        </w:rPr>
+        <w:t xml:space="preserve"> (modificados) são aqueles que sofreram alterações desde o último commit e </w:t>
+      </w:r>
+      <w:r>
+        <w:rPr>
+          <w:rFonts w:ascii="Roboto" w:hAnsi="Roboto" w:cs="Times New Roman"/>
+          <w:b/>
+          <w:bCs/>
+          <w:sz w:val="24"/>
+          <w:szCs w:val="24"/>
+        </w:rPr>
+        <w:t>staged</w:t>
+      </w:r>
+      <w:r>
+        <w:rPr>
+          <w:rFonts w:ascii="Roboto" w:hAnsi="Roboto" w:cs="Times New Roman"/>
+          <w:sz w:val="24"/>
+          <w:szCs w:val="24"/>
+        </w:rPr>
+        <w:t xml:space="preserve"> são aqueles que foram adicionados e preparados para serem commitados.</w:t>
+      </w:r>
+    </w:p>
+    <w:p>
+      <w:pPr>
+        <w:spacing w:before="240" w:after="0" w:line="360" w:lineRule="auto"/>
+        <w:jc w:val="both"/>
+        <w:rPr>
+          <w:rFonts w:ascii="Roboto" w:hAnsi="Roboto" w:cs="Times New Roman"/>
+          <w:b/>
+          <w:bCs/>
+          <w:sz w:val="24"/>
+          <w:szCs w:val="24"/>
+        </w:rPr>
+      </w:pPr>
+      <w:r>
+        <w:rPr>
+          <w:rFonts w:ascii="Roboto" w:hAnsi="Roboto" w:cs="Times New Roman"/>
+          <w:b/>
+          <w:bCs/>
+          <w:sz w:val="24"/>
+          <w:szCs w:val="24"/>
+        </w:rPr>
+        <w:t>9 – Explique o comando git init</w:t>
+      </w:r>
+    </w:p>
+    <w:p>
+      <w:pPr>
+        <w:spacing w:before="240" w:after="0" w:line="360" w:lineRule="auto"/>
+        <w:jc w:val="both"/>
+        <w:rPr>
+          <w:rFonts w:ascii="Roboto" w:hAnsi="Roboto" w:cs="Times New Roman"/>
+          <w:sz w:val="24"/>
+          <w:szCs w:val="24"/>
+        </w:rPr>
+      </w:pPr>
+      <w:r>
+        <w:rPr>
+          <w:rFonts w:ascii="Roboto" w:hAnsi="Roboto" w:cs="Times New Roman"/>
+          <w:b/>
+          <w:bCs/>
+          <w:sz w:val="24"/>
+          <w:szCs w:val="24"/>
+        </w:rPr>
+        <w:tab/>
+      </w:r>
+      <w:r>
+        <w:rPr>
+          <w:rFonts w:ascii="Roboto" w:hAnsi="Roboto" w:cs="Times New Roman"/>
+          <w:sz w:val="24"/>
+          <w:szCs w:val="24"/>
+        </w:rPr>
+        <w:t>O comando git init é responsável por criar um repositório local git, de modo que cria um subdiretório do tipo. git e todos os metadados necessários.</w:t>
+      </w:r>
+    </w:p>
+    <w:p>
+      <w:pPr>
+        <w:spacing w:before="240" w:after="0" w:line="360" w:lineRule="auto"/>
+        <w:jc w:val="both"/>
+        <w:rPr>
+          <w:rFonts w:ascii="Roboto" w:hAnsi="Roboto" w:cs="Times New Roman"/>
+          <w:sz w:val="24"/>
+          <w:szCs w:val="24"/>
+        </w:rPr>
+      </w:pPr>
+    </w:p>
+    <w:p>
+      <w:pPr>
+        <w:spacing w:before="240" w:after="0" w:line="360" w:lineRule="auto"/>
+        <w:jc w:val="both"/>
+        <w:rPr>
+          <w:rFonts w:ascii="Roboto" w:hAnsi="Roboto" w:cs="Times New Roman"/>
+          <w:b/>
+          <w:bCs/>
+          <w:sz w:val="24"/>
+          <w:szCs w:val="24"/>
+        </w:rPr>
+      </w:pPr>
+      <w:r>
+        <w:rPr>
+          <w:rFonts w:ascii="Roboto" w:hAnsi="Roboto" w:cs="Times New Roman"/>
+          <w:b/>
+          <w:bCs/>
+          <w:sz w:val="24"/>
+          <w:szCs w:val="24"/>
+        </w:rPr>
+        <w:lastRenderedPageBreak/>
+        <w:t>10 – Explique o comando git add</w:t>
+      </w:r>
+    </w:p>
+    <w:p>
+      <w:pPr>
+        <w:spacing w:before="240" w:after="0" w:line="360" w:lineRule="auto"/>
+        <w:jc w:val="both"/>
+        <w:rPr>
+          <w:rFonts w:ascii="Roboto" w:hAnsi="Roboto" w:cs="Times New Roman"/>
+          <w:sz w:val="24"/>
+          <w:szCs w:val="24"/>
+        </w:rPr>
+      </w:pPr>
+      <w:r>
+        <w:rPr>
+          <w:rFonts w:ascii="Roboto" w:hAnsi="Roboto" w:cs="Times New Roman"/>
+          <w:b/>
+          <w:bCs/>
+          <w:sz w:val="24"/>
+          <w:szCs w:val="24"/>
+        </w:rPr>
+        <w:tab/>
+      </w:r>
+      <w:r>
+        <w:rPr>
+          <w:rFonts w:ascii="Roboto" w:hAnsi="Roboto" w:cs="Times New Roman"/>
+          <w:sz w:val="24"/>
+          <w:szCs w:val="24"/>
+        </w:rPr>
+        <w:t xml:space="preserve">O comando git add </w:t>
+      </w:r>
+      <w:r>
+        <w:rPr>
+          <w:rFonts w:ascii="Roboto" w:hAnsi="Roboto" w:cs="Times New Roman"/>
+          <w:sz w:val="24"/>
+          <w:szCs w:val="24"/>
+        </w:rPr>
+        <w:t>altera o estado de um arquivo para o tipo staged, de modo que ele é preparado para fazer parte do próximo commit.</w:t>
+      </w:r>
+    </w:p>
+    <w:p>
+      <w:pPr>
+        <w:spacing w:before="240" w:after="0" w:line="360" w:lineRule="auto"/>
+        <w:jc w:val="both"/>
+        <w:rPr>
+          <w:rFonts w:ascii="Roboto" w:hAnsi="Roboto" w:cs="Times New Roman"/>
+          <w:b/>
+          <w:bCs/>
+          <w:sz w:val="24"/>
+          <w:szCs w:val="24"/>
+        </w:rPr>
+      </w:pPr>
+      <w:r>
+        <w:rPr>
+          <w:rFonts w:ascii="Roboto" w:hAnsi="Roboto" w:cs="Times New Roman"/>
+          <w:b/>
+          <w:bCs/>
+          <w:sz w:val="24"/>
+          <w:szCs w:val="24"/>
+        </w:rPr>
+        <w:t>11 – Explique o comando git status</w:t>
+      </w:r>
+    </w:p>
+    <w:p>
+      <w:pPr>
+        <w:spacing w:before="240" w:after="0" w:line="360" w:lineRule="auto"/>
+        <w:jc w:val="both"/>
+        <w:rPr>
+          <w:rFonts w:ascii="Roboto" w:hAnsi="Roboto" w:cs="Times New Roman"/>
+          <w:sz w:val="24"/>
+          <w:szCs w:val="24"/>
+        </w:rPr>
+      </w:pPr>
+      <w:r>
+        <w:rPr>
+          <w:rFonts w:ascii="Roboto" w:hAnsi="Roboto" w:cs="Times New Roman"/>
+          <w:b/>
+          <w:bCs/>
+          <w:sz w:val="24"/>
+          <w:szCs w:val="24"/>
+        </w:rPr>
+        <w:tab/>
+      </w:r>
+      <w:r>
+        <w:rPr>
+          <w:rFonts w:ascii="Roboto" w:hAnsi="Roboto" w:cs="Times New Roman"/>
+          <w:sz w:val="24"/>
+          <w:szCs w:val="24"/>
+        </w:rPr>
+        <w:t xml:space="preserve">O comando git status mostra o estado do repositório e da staging area, exibindo as alterações dos arquivos e diferenças entre os arquivos e o commit </w:t>
+      </w:r>
+      <w:r>
+        <w:rPr>
+          <w:rFonts w:ascii="Roboto" w:hAnsi="Roboto" w:cs="Times New Roman"/>
+          <w:sz w:val="24"/>
+          <w:szCs w:val="24"/>
+        </w:rPr>
+        <w:t xml:space="preserve">atual do </w:t>
+      </w:r>
+      <w:r>
+        <w:rPr>
+          <w:rFonts w:ascii="Roboto" w:hAnsi="Roboto" w:cs="Times New Roman"/>
+          <w:sz w:val="24"/>
+          <w:szCs w:val="24"/>
+        </w:rPr>
+        <w:t>Head.</w:t>
+      </w:r>
+      <w:r>
+        <w:rPr>
+          <w:rFonts w:ascii="Roboto" w:hAnsi="Roboto" w:cs="Times New Roman"/>
+          <w:sz w:val="24"/>
+          <w:szCs w:val="24"/>
+        </w:rPr>
+        <w:t xml:space="preserve"> Além disso, exibe os caminhos da working tree e os estados dos arquivos, se estão sendo rastreados ou não, se há arquivos para serem adicionados à staging area, entre outras informações.</w:t>
+      </w:r>
+    </w:p>
+    <w:p>
+      <w:pPr>
+        <w:spacing w:after="0" w:line="360" w:lineRule="auto"/>
+        <w:jc w:val="both"/>
+        <w:rPr>
+          <w:rFonts w:ascii="Roboto" w:hAnsi="Roboto" w:cs="Times New Roman"/>
+          <w:sz w:val="24"/>
+          <w:szCs w:val="24"/>
+        </w:rPr>
+      </w:pPr>
+    </w:p>
+    <w:p>
+      <w:pPr>
+        <w:spacing w:after="0" w:line="360" w:lineRule="auto"/>
+        <w:jc w:val="both"/>
+        <w:rPr>
+          <w:rFonts w:ascii="Roboto" w:hAnsi="Roboto" w:cs="Times New Roman"/>
+          <w:b/>
+          <w:bCs/>
+          <w:sz w:val="24"/>
+          <w:szCs w:val="24"/>
+        </w:rPr>
+      </w:pPr>
+      <w:r>
+        <w:rPr>
+          <w:rFonts w:ascii="Roboto" w:hAnsi="Roboto" w:cs="Times New Roman"/>
+          <w:b/>
+          <w:bCs/>
+          <w:sz w:val="24"/>
+          <w:szCs w:val="24"/>
+        </w:rPr>
+        <w:t>12 – Explique o comando git commit</w:t>
+      </w:r>
+    </w:p>
+    <w:p>
+      <w:pPr>
+        <w:spacing w:before="240" w:line="360" w:lineRule="auto"/>
+        <w:jc w:val="both"/>
+        <w:rPr>
+          <w:rFonts w:ascii="Roboto" w:hAnsi="Roboto" w:cs="Times New Roman"/>
+          <w:sz w:val="24"/>
+          <w:szCs w:val="24"/>
+        </w:rPr>
+      </w:pPr>
+      <w:r>
+        <w:rPr>
+          <w:rFonts w:ascii="Roboto" w:hAnsi="Roboto" w:cs="Times New Roman"/>
+          <w:b/>
+          <w:bCs/>
+          <w:sz w:val="24"/>
+          <w:szCs w:val="24"/>
+        </w:rPr>
+        <w:tab/>
+      </w:r>
+      <w:r>
+        <w:rPr>
+          <w:rFonts w:ascii="Roboto" w:hAnsi="Roboto" w:cs="Times New Roman"/>
+          <w:sz w:val="24"/>
+          <w:szCs w:val="24"/>
+        </w:rPr>
+        <w:t>O comando git commit é utilizado para criar um commit dentro do projeto, de modo que esse commit combina o conteúdo corrente das alterações na working tree assim como seu índice e uma mensagem de log descrevendo as mudanças. O novo commit criado é adicionado à Head, de modo que sua ponta é atualizada para ele.</w:t>
+      </w:r>
+    </w:p>
+    <w:p>
+      <w:pPr>
+        <w:spacing w:after="0" w:line="360" w:lineRule="auto"/>
+        <w:jc w:val="both"/>
+        <w:rPr>
+          <w:rFonts w:ascii="Roboto" w:hAnsi="Roboto" w:cs="Times New Roman"/>
+          <w:b/>
+          <w:bCs/>
+          <w:sz w:val="24"/>
+          <w:szCs w:val="24"/>
+        </w:rPr>
+      </w:pPr>
+      <w:r>
+        <w:rPr>
+          <w:rFonts w:ascii="Roboto" w:hAnsi="Roboto" w:cs="Times New Roman"/>
+          <w:b/>
+          <w:bCs/>
+          <w:sz w:val="24"/>
+          <w:szCs w:val="24"/>
+        </w:rPr>
+        <w:t>13 – Explique o comando git log</w:t>
+      </w:r>
+    </w:p>
+    <w:p>
+      <w:pPr>
+        <w:spacing w:before="240" w:after="0" w:line="360" w:lineRule="auto"/>
+        <w:jc w:val="both"/>
+        <w:rPr>
+          <w:rFonts w:ascii="Roboto" w:hAnsi="Roboto" w:cs="Times New Roman"/>
+          <w:sz w:val="24"/>
+          <w:szCs w:val="24"/>
+        </w:rPr>
+      </w:pPr>
+      <w:r>
+        <w:rPr>
+          <w:rFonts w:ascii="Roboto" w:hAnsi="Roboto" w:cs="Times New Roman"/>
+          <w:b/>
+          <w:bCs/>
+          <w:sz w:val="24"/>
+          <w:szCs w:val="24"/>
+        </w:rPr>
+        <w:tab/>
+      </w:r>
+      <w:r>
+        <w:rPr>
+          <w:rFonts w:ascii="Roboto" w:hAnsi="Roboto" w:cs="Times New Roman"/>
+          <w:sz w:val="24"/>
+          <w:szCs w:val="24"/>
+        </w:rPr>
+        <w:t>O comando git log</w:t>
+      </w:r>
+      <w:r>
+        <w:rPr>
+          <w:rFonts w:ascii="Roboto" w:hAnsi="Roboto" w:cs="Times New Roman"/>
+          <w:sz w:val="24"/>
+          <w:szCs w:val="24"/>
+        </w:rPr>
+        <w:t xml:space="preserve"> exibe um histórico dos commits do projeto. É possível procurar por commits por meio de seu identificador, ver quais são os contribuintes do projeto, reverter mudanças entre outros.</w:t>
+      </w:r>
+    </w:p>
+    <w:p>
+      <w:pPr>
+        <w:spacing w:before="240" w:after="0" w:line="360" w:lineRule="auto"/>
+        <w:jc w:val="both"/>
+        <w:rPr>
+          <w:rFonts w:ascii="Roboto" w:hAnsi="Roboto" w:cs="Times New Roman"/>
+          <w:b/>
+          <w:bCs/>
+          <w:sz w:val="24"/>
+          <w:szCs w:val="24"/>
+        </w:rPr>
+      </w:pPr>
+      <w:r>
+        <w:rPr>
+          <w:rFonts w:ascii="Roboto" w:hAnsi="Roboto" w:cs="Times New Roman"/>
+          <w:b/>
+          <w:bCs/>
+          <w:sz w:val="24"/>
+          <w:szCs w:val="24"/>
+        </w:rPr>
+        <w:t xml:space="preserve">14 – Explique o comando </w:t>
+      </w:r>
+      <w:r>
+        <w:rPr>
+          <w:rFonts w:ascii="Roboto" w:hAnsi="Roboto" w:cs="Times New Roman"/>
+          <w:b/>
+          <w:bCs/>
+          <w:sz w:val="24"/>
+          <w:szCs w:val="24"/>
+        </w:rPr>
+        <w:t xml:space="preserve">git </w:t>
+      </w:r>
+      <w:r>
+        <w:rPr>
+          <w:rFonts w:ascii="Roboto" w:hAnsi="Roboto" w:cs="Times New Roman"/>
+          <w:b/>
+          <w:bCs/>
+          <w:sz w:val="24"/>
+          <w:szCs w:val="24"/>
+        </w:rPr>
+        <w:t>checkout -b</w:t>
+      </w:r>
+    </w:p>
+    <w:p>
+      <w:pPr>
+        <w:spacing w:before="240" w:after="0" w:line="360" w:lineRule="auto"/>
+        <w:jc w:val="both"/>
+        <w:rPr>
+          <w:rFonts w:ascii="Roboto" w:hAnsi="Roboto" w:cs="Times New Roman"/>
+          <w:sz w:val="24"/>
+          <w:szCs w:val="24"/>
+        </w:rPr>
+      </w:pPr>
+      <w:r>
+        <w:rPr>
+          <w:rFonts w:ascii="Roboto" w:hAnsi="Roboto" w:cs="Times New Roman"/>
+          <w:b/>
+          <w:bCs/>
+          <w:sz w:val="24"/>
+          <w:szCs w:val="24"/>
+        </w:rPr>
+        <w:tab/>
+      </w:r>
+      <w:r>
+        <w:rPr>
+          <w:rFonts w:ascii="Roboto" w:hAnsi="Roboto" w:cs="Times New Roman"/>
+          <w:sz w:val="24"/>
+          <w:szCs w:val="24"/>
+        </w:rPr>
+        <w:t>O comando git checkout -b permite atualizar a referência da Head para o nome da branch especificada após a flag -b.</w:t>
+      </w:r>
+      <w:r>
+        <w:rPr>
+          <w:rFonts w:ascii="Roboto" w:hAnsi="Roboto" w:cs="Times New Roman"/>
+          <w:sz w:val="24"/>
+          <w:szCs w:val="24"/>
+        </w:rPr>
+        <w:t xml:space="preserve"> Desse modo, é trocada a branch em que se está desenvolvendo.</w:t>
+      </w:r>
+    </w:p>
+    <w:p>
+      <w:pPr>
+        <w:spacing w:before="240" w:after="0" w:line="360" w:lineRule="auto"/>
+        <w:jc w:val="both"/>
+        <w:rPr>
+          <w:rFonts w:ascii="Roboto" w:hAnsi="Roboto" w:cs="Times New Roman"/>
+          <w:b/>
+          <w:bCs/>
+          <w:sz w:val="24"/>
+          <w:szCs w:val="24"/>
+        </w:rPr>
+      </w:pPr>
+      <w:r>
+        <w:rPr>
+          <w:rFonts w:ascii="Roboto" w:hAnsi="Roboto" w:cs="Times New Roman"/>
+          <w:b/>
+          <w:bCs/>
+          <w:sz w:val="24"/>
+          <w:szCs w:val="24"/>
+        </w:rPr>
+        <w:t>15 – Explique o comando git reset e suas três opções</w:t>
+      </w:r>
+    </w:p>
+    <w:p>
+      <w:pPr>
+        <w:spacing w:before="240" w:after="0" w:line="360" w:lineRule="auto"/>
+        <w:jc w:val="both"/>
+        <w:rPr>
+          <w:rFonts w:ascii="Roboto" w:hAnsi="Roboto" w:cs="Times New Roman"/>
+          <w:sz w:val="24"/>
+          <w:szCs w:val="24"/>
+        </w:rPr>
+      </w:pPr>
+      <w:r>
+        <w:rPr>
+          <w:rFonts w:ascii="Roboto" w:hAnsi="Roboto" w:cs="Times New Roman"/>
+          <w:sz w:val="24"/>
+          <w:szCs w:val="24"/>
+        </w:rPr>
+        <w:tab/>
+        <w:t xml:space="preserve">O comando git reset </w:t>
+      </w:r>
+      <w:r>
+        <w:rPr>
+          <w:rFonts w:ascii="Roboto" w:hAnsi="Roboto" w:cs="Times New Roman"/>
+          <w:sz w:val="24"/>
+          <w:szCs w:val="24"/>
+        </w:rPr>
+        <w:t xml:space="preserve">permite desfazer um commit, apresentando três opções: soft reset, mixed reset e hard reset. </w:t>
+      </w:r>
+    </w:p>
+    <w:p>
+      <w:pPr>
+        <w:spacing w:before="240" w:after="0" w:line="360" w:lineRule="auto"/>
+        <w:ind w:firstLine="708"/>
+        <w:jc w:val="both"/>
+        <w:rPr>
+          <w:rFonts w:ascii="Roboto" w:hAnsi="Roboto" w:cs="Times New Roman"/>
+          <w:sz w:val="24"/>
+          <w:szCs w:val="24"/>
+        </w:rPr>
+      </w:pPr>
+      <w:r>
+        <w:rPr>
+          <w:rFonts w:ascii="Roboto" w:hAnsi="Roboto" w:cs="Times New Roman"/>
+          <w:sz w:val="24"/>
+          <w:szCs w:val="24"/>
+        </w:rPr>
+        <w:lastRenderedPageBreak/>
+        <w:t xml:space="preserve">Na opção de </w:t>
+      </w:r>
+      <w:r>
+        <w:rPr>
+          <w:rFonts w:ascii="Roboto" w:hAnsi="Roboto" w:cs="Times New Roman"/>
+          <w:b/>
+          <w:bCs/>
+          <w:sz w:val="24"/>
+          <w:szCs w:val="24"/>
+        </w:rPr>
+        <w:t>soft reset</w:t>
+      </w:r>
       <w:r>
         <w:rPr>
           <w:rFonts w:ascii="Roboto" w:hAnsi="Roboto" w:cs="Times New Roman"/>
@@ -631,18 +1687,621 @@
         </w:rPr>
         <w:t xml:space="preserve"> </w:t>
       </w:r>
-      <w:proofErr w:type="spellStart"/>
-      <w:r>
-        <w:rPr>
-          <w:rFonts w:ascii="Roboto" w:hAnsi="Roboto" w:cs="Times New Roman"/>
-          <w:b/>
-          <w:bCs/>
-          <w:sz w:val="24"/>
-          <w:szCs w:val="24"/>
-        </w:rPr>
-        <w:t>area</w:t>
-      </w:r>
-      <w:proofErr w:type="spellEnd"/>
+      <w:r>
+        <w:rPr>
+          <w:rFonts w:ascii="Roboto" w:hAnsi="Roboto" w:cs="Times New Roman"/>
+          <w:sz w:val="24"/>
+          <w:szCs w:val="24"/>
+        </w:rPr>
+        <w:t>o Head é movido para o commit desejado sem alterações na staging area e no working directory.</w:t>
+      </w:r>
+    </w:p>
+    <w:p>
+      <w:pPr>
+        <w:spacing w:before="240" w:after="0" w:line="360" w:lineRule="auto"/>
+        <w:ind w:firstLine="708"/>
+        <w:jc w:val="both"/>
+        <w:rPr>
+          <w:rFonts w:ascii="Roboto" w:hAnsi="Roboto" w:cs="Times New Roman"/>
+          <w:sz w:val="24"/>
+          <w:szCs w:val="24"/>
+        </w:rPr>
+      </w:pPr>
+      <w:r>
+        <w:rPr>
+          <w:rFonts w:ascii="Roboto" w:hAnsi="Roboto" w:cs="Times New Roman"/>
+          <w:sz w:val="24"/>
+          <w:szCs w:val="24"/>
+        </w:rPr>
+        <w:t xml:space="preserve">Na opção de </w:t>
+      </w:r>
+      <w:r>
+        <w:rPr>
+          <w:rFonts w:ascii="Roboto" w:hAnsi="Roboto" w:cs="Times New Roman"/>
+          <w:b/>
+          <w:bCs/>
+          <w:sz w:val="24"/>
+          <w:szCs w:val="24"/>
+        </w:rPr>
+        <w:t>mixed reset</w:t>
+      </w:r>
+      <w:r>
+        <w:rPr>
+          <w:rFonts w:ascii="Roboto" w:hAnsi="Roboto" w:cs="Times New Roman"/>
+          <w:b/>
+          <w:bCs/>
+          <w:sz w:val="24"/>
+          <w:szCs w:val="24"/>
+        </w:rPr>
+        <w:t xml:space="preserve"> </w:t>
+      </w:r>
+      <w:r>
+        <w:rPr>
+          <w:rFonts w:ascii="Roboto" w:hAnsi="Roboto" w:cs="Times New Roman"/>
+          <w:sz w:val="24"/>
+          <w:szCs w:val="24"/>
+        </w:rPr>
+        <w:t>o Head é movido para o commit desejado gerando alteraçãos apenas na staging area, mantendo o working directory inalterado.</w:t>
+      </w:r>
+    </w:p>
+    <w:p>
+      <w:pPr>
+        <w:spacing w:before="240" w:after="0" w:line="360" w:lineRule="auto"/>
+        <w:ind w:firstLine="708"/>
+        <w:jc w:val="both"/>
+        <w:rPr>
+          <w:rFonts w:ascii="Roboto" w:hAnsi="Roboto" w:cs="Times New Roman"/>
+          <w:sz w:val="24"/>
+          <w:szCs w:val="24"/>
+        </w:rPr>
+      </w:pPr>
+      <w:r>
+        <w:rPr>
+          <w:rFonts w:ascii="Roboto" w:hAnsi="Roboto" w:cs="Times New Roman"/>
+          <w:sz w:val="24"/>
+          <w:szCs w:val="24"/>
+        </w:rPr>
+        <w:t xml:space="preserve">Já na opção de </w:t>
+      </w:r>
+      <w:r>
+        <w:rPr>
+          <w:rFonts w:ascii="Roboto" w:hAnsi="Roboto" w:cs="Times New Roman"/>
+          <w:b/>
+          <w:bCs/>
+          <w:sz w:val="24"/>
+          <w:szCs w:val="24"/>
+        </w:rPr>
+        <w:t>hard reset</w:t>
+      </w:r>
+      <w:r>
+        <w:rPr>
+          <w:rFonts w:ascii="Roboto" w:hAnsi="Roboto" w:cs="Times New Roman"/>
+          <w:sz w:val="24"/>
+          <w:szCs w:val="24"/>
+        </w:rPr>
+        <w:t xml:space="preserve"> o Head é movido para o commit desejado alterando tanto como a staging area e o working directory, de modo que todas as alterações realizadas após o commit para o qual o Head foi movido são perdidos.</w:t>
+      </w:r>
+    </w:p>
+    <w:p>
+      <w:pPr>
+        <w:spacing w:before="240" w:after="0" w:line="360" w:lineRule="auto"/>
+        <w:jc w:val="both"/>
+        <w:rPr>
+          <w:rFonts w:ascii="Roboto" w:hAnsi="Roboto" w:cs="Times New Roman"/>
+          <w:b/>
+          <w:bCs/>
+          <w:sz w:val="24"/>
+          <w:szCs w:val="24"/>
+        </w:rPr>
+      </w:pPr>
+      <w:r>
+        <w:rPr>
+          <w:rFonts w:ascii="Roboto" w:hAnsi="Roboto" w:cs="Times New Roman"/>
+          <w:b/>
+          <w:bCs/>
+          <w:sz w:val="24"/>
+          <w:szCs w:val="24"/>
+        </w:rPr>
+        <w:t>16 – Explique o comando git revert</w:t>
+      </w:r>
+    </w:p>
+    <w:p>
+      <w:pPr>
+        <w:spacing w:before="240" w:after="0" w:line="360" w:lineRule="auto"/>
+        <w:jc w:val="both"/>
+        <w:rPr>
+          <w:rFonts w:ascii="Roboto" w:hAnsi="Roboto" w:cs="Times New Roman"/>
+          <w:sz w:val="24"/>
+          <w:szCs w:val="24"/>
+        </w:rPr>
+      </w:pPr>
+      <w:r>
+        <w:rPr>
+          <w:rFonts w:ascii="Roboto" w:hAnsi="Roboto" w:cs="Times New Roman"/>
+          <w:b/>
+          <w:bCs/>
+          <w:sz w:val="24"/>
+          <w:szCs w:val="24"/>
+        </w:rPr>
+        <w:tab/>
+      </w:r>
+      <w:r>
+        <w:rPr>
+          <w:rFonts w:ascii="Roboto" w:hAnsi="Roboto" w:cs="Times New Roman"/>
+          <w:sz w:val="24"/>
+          <w:szCs w:val="24"/>
+        </w:rPr>
+        <w:t>O comando git revert também permite desfazer commits.</w:t>
+      </w:r>
+      <w:r>
+        <w:rPr>
+          <w:rFonts w:ascii="Roboto" w:hAnsi="Roboto" w:cs="Times New Roman"/>
+          <w:sz w:val="24"/>
+          <w:szCs w:val="24"/>
+        </w:rPr>
+        <w:t xml:space="preserve"> Dado um ou mais commits, reverte as mudanças e cria um novo commit para registrar as mudanças. Esse novo commit é utilizado para reverter os efeitos de commits anteriores e, para que funcione corretamente, requer que a working tree esteja limpa.</w:t>
+      </w:r>
+    </w:p>
+    <w:p>
+      <w:pPr>
+        <w:spacing w:before="240" w:after="0" w:line="360" w:lineRule="auto"/>
+        <w:jc w:val="both"/>
+        <w:rPr>
+          <w:rFonts w:ascii="Roboto" w:hAnsi="Roboto" w:cs="Times New Roman"/>
+          <w:b/>
+          <w:bCs/>
+          <w:sz w:val="24"/>
+          <w:szCs w:val="24"/>
+        </w:rPr>
+      </w:pPr>
+      <w:r>
+        <w:rPr>
+          <w:rFonts w:ascii="Roboto" w:hAnsi="Roboto" w:cs="Times New Roman"/>
+          <w:b/>
+          <w:bCs/>
+          <w:sz w:val="24"/>
+          <w:szCs w:val="24"/>
+        </w:rPr>
+        <w:t>17 – Explique o comando git clone</w:t>
+      </w:r>
+    </w:p>
+    <w:p>
+      <w:pPr>
+        <w:spacing w:before="240" w:after="0" w:line="360" w:lineRule="auto"/>
+        <w:jc w:val="both"/>
+        <w:rPr>
+          <w:rFonts w:ascii="Roboto" w:hAnsi="Roboto" w:cs="Times New Roman"/>
+          <w:sz w:val="24"/>
+          <w:szCs w:val="24"/>
+        </w:rPr>
+      </w:pPr>
+      <w:r>
+        <w:rPr>
+          <w:rFonts w:ascii="Roboto" w:hAnsi="Roboto" w:cs="Times New Roman"/>
+          <w:sz w:val="24"/>
+          <w:szCs w:val="24"/>
+        </w:rPr>
+        <w:tab/>
+        <w:t xml:space="preserve">O comando git clone clona um repositório git em um novo diretório na máquina, criando rastreamento remoto para cada branch do repositório clonado e faz o check out para </w:t>
+      </w:r>
+      <w:r>
+        <w:rPr>
+          <w:rFonts w:ascii="Roboto" w:hAnsi="Roboto" w:cs="Times New Roman"/>
+          <w:sz w:val="24"/>
+          <w:szCs w:val="24"/>
+        </w:rPr>
+        <w:t>a branch inicial. O clone pode ser feito por meio de protocolo HTTPS, por S</w:t>
+      </w:r>
+      <w:r>
+        <w:rPr>
+          <w:rFonts w:ascii="Roboto" w:hAnsi="Roboto" w:cs="Times New Roman"/>
+          <w:sz w:val="24"/>
+          <w:szCs w:val="24"/>
+        </w:rPr>
+        <w:t>S</w:t>
+      </w:r>
+      <w:r>
+        <w:rPr>
+          <w:rFonts w:ascii="Roboto" w:hAnsi="Roboto" w:cs="Times New Roman"/>
+          <w:sz w:val="24"/>
+          <w:szCs w:val="24"/>
+        </w:rPr>
+        <w:t>H ou pela CLI do Github, por exemplo.</w:t>
+      </w:r>
+    </w:p>
+    <w:p>
+      <w:pPr>
+        <w:spacing w:before="240" w:after="0" w:line="360" w:lineRule="auto"/>
+        <w:jc w:val="both"/>
+        <w:rPr>
+          <w:rFonts w:ascii="Roboto" w:hAnsi="Roboto" w:cs="Times New Roman"/>
+          <w:b/>
+          <w:bCs/>
+          <w:sz w:val="24"/>
+          <w:szCs w:val="24"/>
+        </w:rPr>
+      </w:pPr>
+      <w:r>
+        <w:rPr>
+          <w:rFonts w:ascii="Roboto" w:hAnsi="Roboto" w:cs="Times New Roman"/>
+          <w:b/>
+          <w:bCs/>
+          <w:sz w:val="24"/>
+          <w:szCs w:val="24"/>
+        </w:rPr>
+        <w:t>18 – Explique o comando git push</w:t>
+      </w:r>
+    </w:p>
+    <w:p>
+      <w:pPr>
+        <w:spacing w:before="240" w:after="0" w:line="360" w:lineRule="auto"/>
+        <w:jc w:val="both"/>
+        <w:rPr>
+          <w:rFonts w:ascii="Roboto" w:hAnsi="Roboto" w:cs="Times New Roman"/>
+          <w:sz w:val="24"/>
+          <w:szCs w:val="24"/>
+        </w:rPr>
+      </w:pPr>
+      <w:r>
+        <w:rPr>
+          <w:rFonts w:ascii="Roboto" w:hAnsi="Roboto" w:cs="Times New Roman"/>
+          <w:b/>
+          <w:bCs/>
+          <w:sz w:val="24"/>
+          <w:szCs w:val="24"/>
+        </w:rPr>
+        <w:tab/>
+      </w:r>
+      <w:r>
+        <w:rPr>
+          <w:rFonts w:ascii="Roboto" w:hAnsi="Roboto" w:cs="Times New Roman"/>
+          <w:sz w:val="24"/>
+          <w:szCs w:val="24"/>
+        </w:rPr>
+        <w:t>O comando git push atualiza as refs remotas utilizando as refs locais, ou seja, envia as mudanças do repositório local para o repositório remoto. Após adicionarmos as mudanças para o stage e realizar seu commit, o comando push é responsável por fazer o envio dessas mudanças.</w:t>
+      </w:r>
+    </w:p>
+    <w:p>
+      <w:pPr>
+        <w:spacing w:before="240" w:after="0" w:line="360" w:lineRule="auto"/>
+        <w:jc w:val="both"/>
+        <w:rPr>
+          <w:rFonts w:ascii="Roboto" w:hAnsi="Roboto" w:cs="Times New Roman"/>
+          <w:sz w:val="24"/>
+          <w:szCs w:val="24"/>
+        </w:rPr>
+      </w:pPr>
+    </w:p>
+    <w:p>
+      <w:pPr>
+        <w:spacing w:before="240" w:after="0" w:line="360" w:lineRule="auto"/>
+        <w:jc w:val="both"/>
+        <w:rPr>
+          <w:rFonts w:ascii="Roboto" w:hAnsi="Roboto" w:cs="Times New Roman"/>
+          <w:sz w:val="24"/>
+          <w:szCs w:val="24"/>
+        </w:rPr>
+      </w:pPr>
+    </w:p>
+    <w:p>
+      <w:pPr>
+        <w:spacing w:before="240" w:after="0" w:line="360" w:lineRule="auto"/>
+        <w:jc w:val="both"/>
+        <w:rPr>
+          <w:rFonts w:ascii="Roboto" w:hAnsi="Roboto" w:cs="Times New Roman"/>
+          <w:b/>
+          <w:bCs/>
+          <w:sz w:val="24"/>
+          <w:szCs w:val="24"/>
+        </w:rPr>
+      </w:pPr>
+      <w:r>
+        <w:rPr>
+          <w:rFonts w:ascii="Roboto" w:hAnsi="Roboto" w:cs="Times New Roman"/>
+          <w:b/>
+          <w:bCs/>
+          <w:sz w:val="24"/>
+          <w:szCs w:val="24"/>
+        </w:rPr>
+        <w:lastRenderedPageBreak/>
+        <w:t>19 – Explique o comando git pull</w:t>
+      </w:r>
+    </w:p>
+    <w:p>
+      <w:pPr>
+        <w:spacing w:before="240" w:after="0" w:line="360" w:lineRule="auto"/>
+        <w:jc w:val="both"/>
+        <w:rPr>
+          <w:rFonts w:ascii="Roboto" w:hAnsi="Roboto" w:cs="Times New Roman"/>
+          <w:sz w:val="24"/>
+          <w:szCs w:val="24"/>
+        </w:rPr>
+      </w:pPr>
+      <w:r>
+        <w:rPr>
+          <w:rFonts w:ascii="Roboto" w:hAnsi="Roboto" w:cs="Times New Roman"/>
+          <w:sz w:val="24"/>
+          <w:szCs w:val="24"/>
+        </w:rPr>
+        <w:tab/>
+        <w:t xml:space="preserve">O comando git pull é responsável por incorporar as mudanças do repositório remoto no repositório local. Desse modo, é interessante sempre utilizá-lo no início do desenvolvimento para que a branch atual esteja sempre atualizada e compatível com o repositório remoto, assim evitando </w:t>
+      </w:r>
+      <w:r>
+        <w:rPr>
+          <w:rFonts w:ascii="Roboto" w:hAnsi="Roboto" w:cs="Times New Roman"/>
+          <w:sz w:val="24"/>
+          <w:szCs w:val="24"/>
+        </w:rPr>
+        <w:t>conflitos e problemas futuros.</w:t>
+      </w:r>
+    </w:p>
+    <w:p>
+      <w:pPr>
+        <w:spacing w:before="240" w:after="0" w:line="360" w:lineRule="auto"/>
+        <w:jc w:val="both"/>
+        <w:rPr>
+          <w:rFonts w:ascii="Roboto" w:hAnsi="Roboto" w:cs="Times New Roman"/>
+          <w:b/>
+          <w:bCs/>
+          <w:sz w:val="24"/>
+          <w:szCs w:val="24"/>
+        </w:rPr>
+      </w:pPr>
+      <w:r>
+        <w:rPr>
+          <w:rFonts w:ascii="Roboto" w:hAnsi="Roboto" w:cs="Times New Roman"/>
+          <w:b/>
+          <w:bCs/>
+          <w:sz w:val="24"/>
+          <w:szCs w:val="24"/>
+        </w:rPr>
+        <w:t>20 – Como ignorar o versionamento de arquivos no Git</w:t>
+      </w:r>
+    </w:p>
+    <w:p>
+      <w:pPr>
+        <w:spacing w:before="240" w:after="0" w:line="360" w:lineRule="auto"/>
+        <w:jc w:val="both"/>
+        <w:rPr>
+          <w:rFonts w:ascii="Roboto" w:hAnsi="Roboto" w:cs="Times New Roman"/>
+          <w:sz w:val="24"/>
+          <w:szCs w:val="24"/>
+        </w:rPr>
+      </w:pPr>
+      <w:r>
+        <w:rPr>
+          <w:rFonts w:ascii="Roboto" w:hAnsi="Roboto" w:cs="Times New Roman"/>
+          <w:sz w:val="24"/>
+          <w:szCs w:val="24"/>
+        </w:rPr>
+        <w:tab/>
+        <w:t>Para que arquivos ou diretórios sejam ignorados pelo versionamento de arquivos no Git, é necessária a criação de um arquivo .gitignore. Ao adicionarmos o nome e/ou extensão de arquivos assim como de diretórios o Git passará a ignorar alterações nos itens configurados no arquivo .gitignore.</w:t>
+      </w:r>
+    </w:p>
+    <w:p>
+      <w:pPr>
+        <w:spacing w:before="240" w:after="0" w:line="360" w:lineRule="auto"/>
+        <w:jc w:val="both"/>
+        <w:rPr>
+          <w:rFonts w:ascii="Roboto" w:hAnsi="Roboto" w:cs="Times New Roman"/>
+          <w:sz w:val="24"/>
+          <w:szCs w:val="24"/>
+        </w:rPr>
+      </w:pPr>
+      <w:r>
+        <w:rPr>
+          <w:rFonts w:ascii="Roboto" w:hAnsi="Roboto" w:cs="Times New Roman"/>
+          <w:b/>
+          <w:bCs/>
+          <w:sz w:val="24"/>
+          <w:szCs w:val="24"/>
+        </w:rPr>
+        <w:t>21 – No TerraLab utilizamos as branches master ou main, develop e staging. Explique o objetivo de cada uma</w:t>
+      </w:r>
+      <w:r>
+        <w:rPr>
+          <w:rFonts w:ascii="Roboto" w:hAnsi="Roboto" w:cs="Times New Roman"/>
+          <w:sz w:val="24"/>
+          <w:szCs w:val="24"/>
+        </w:rPr>
+        <w:t>.</w:t>
+      </w:r>
+    </w:p>
+    <w:p>
+      <w:pPr>
+        <w:spacing w:before="240" w:after="0" w:line="360" w:lineRule="auto"/>
+        <w:jc w:val="both"/>
+        <w:rPr>
+          <w:rFonts w:ascii="Roboto" w:hAnsi="Roboto" w:cs="Times New Roman"/>
+          <w:sz w:val="24"/>
+          <w:szCs w:val="24"/>
+        </w:rPr>
+      </w:pPr>
+      <w:r>
+        <w:rPr>
+          <w:rFonts w:ascii="Roboto" w:hAnsi="Roboto" w:cs="Times New Roman"/>
+          <w:sz w:val="24"/>
+          <w:szCs w:val="24"/>
+        </w:rPr>
+        <w:tab/>
+        <w:t xml:space="preserve">A </w:t>
+      </w:r>
+      <w:r>
+        <w:rPr>
+          <w:rFonts w:ascii="Roboto" w:hAnsi="Roboto" w:cs="Times New Roman"/>
+          <w:b/>
+          <w:bCs/>
+          <w:sz w:val="24"/>
+          <w:szCs w:val="24"/>
+        </w:rPr>
+        <w:t>branch master ou main</w:t>
+      </w:r>
+      <w:r>
+        <w:rPr>
+          <w:rFonts w:ascii="Roboto" w:hAnsi="Roboto" w:cs="Times New Roman"/>
+          <w:sz w:val="24"/>
+          <w:szCs w:val="24"/>
+        </w:rPr>
+        <w:t xml:space="preserve"> é a branch principal da versão, contendo o código mais estável assim como alterações testadas e homologadas.</w:t>
+      </w:r>
+      <w:r>
+        <w:rPr>
+          <w:rFonts w:ascii="Roboto" w:hAnsi="Roboto" w:cs="Times New Roman"/>
+          <w:sz w:val="24"/>
+          <w:szCs w:val="24"/>
+        </w:rPr>
+        <w:t xml:space="preserve"> A </w:t>
+      </w:r>
+      <w:r>
+        <w:rPr>
+          <w:rFonts w:ascii="Roboto" w:hAnsi="Roboto" w:cs="Times New Roman"/>
+          <w:b/>
+          <w:bCs/>
+          <w:sz w:val="24"/>
+          <w:szCs w:val="24"/>
+        </w:rPr>
+        <w:t>branch develop</w:t>
+      </w:r>
+      <w:r>
+        <w:rPr>
+          <w:rFonts w:ascii="Roboto" w:hAnsi="Roboto" w:cs="Times New Roman"/>
+          <w:sz w:val="24"/>
+          <w:szCs w:val="24"/>
+        </w:rPr>
+        <w:t xml:space="preserve"> é criada a partir da branch main, de modo que a partir dela que são desenvolvidas todas as melhorias e evoluções de funcionalidades ou bug fixes.</w:t>
+      </w:r>
+    </w:p>
+    <w:p>
+      <w:pPr>
+        <w:spacing w:before="240" w:after="0" w:line="360" w:lineRule="auto"/>
+        <w:ind w:firstLine="708"/>
+        <w:jc w:val="both"/>
+        <w:rPr>
+          <w:rFonts w:ascii="Roboto" w:hAnsi="Roboto" w:cs="Times New Roman"/>
+          <w:sz w:val="24"/>
+          <w:szCs w:val="24"/>
+        </w:rPr>
+      </w:pPr>
+      <w:r>
+        <w:rPr>
+          <w:rFonts w:ascii="Roboto" w:hAnsi="Roboto" w:cs="Times New Roman"/>
+          <w:sz w:val="24"/>
+          <w:szCs w:val="24"/>
+        </w:rPr>
+        <w:t xml:space="preserve">Já a branch </w:t>
+      </w:r>
+      <w:r>
+        <w:rPr>
+          <w:rFonts w:ascii="Roboto" w:hAnsi="Roboto" w:cs="Times New Roman"/>
+          <w:b/>
+          <w:bCs/>
+          <w:sz w:val="24"/>
+          <w:szCs w:val="24"/>
+        </w:rPr>
+        <w:t xml:space="preserve">staging </w:t>
+      </w:r>
+      <w:r>
+        <w:rPr>
+          <w:rFonts w:ascii="Roboto" w:hAnsi="Roboto" w:cs="Times New Roman"/>
+          <w:sz w:val="24"/>
+          <w:szCs w:val="24"/>
+        </w:rPr>
+        <w:t>é</w:t>
+      </w:r>
+      <w:r>
+        <w:rPr>
+          <w:rFonts w:ascii="Roboto" w:hAnsi="Roboto" w:cs="Times New Roman"/>
+          <w:sz w:val="24"/>
+          <w:szCs w:val="24"/>
+        </w:rPr>
+        <w:t xml:space="preserve"> criada a partir da branch develop e é utilizada para colocar em teste as modificações geradas pelos desenvolvedores. Após a aprovação das modificações, que ocorre após uma rotina de testes, a versão da branch staging é mesclada à branch main. Após esse merge temos uma nova versão </w:t>
+      </w:r>
+      <w:r>
+        <w:rPr>
+          <w:rFonts w:ascii="Roboto" w:hAnsi="Roboto" w:cs="Times New Roman"/>
+          <w:sz w:val="24"/>
+          <w:szCs w:val="24"/>
+        </w:rPr>
+        <w:t>do software.</w:t>
+      </w:r>
+    </w:p>
+    <w:p>
+      <w:pPr>
+        <w:spacing w:before="240" w:after="0" w:line="360" w:lineRule="auto"/>
+        <w:jc w:val="both"/>
+        <w:rPr>
+          <w:rFonts w:ascii="Roboto" w:hAnsi="Roboto" w:cs="Times New Roman"/>
+          <w:sz w:val="24"/>
+          <w:szCs w:val="24"/>
+        </w:rPr>
+      </w:pPr>
+    </w:p>
+    <w:p>
+      <w:pPr>
+        <w:spacing w:before="240" w:after="0" w:line="360" w:lineRule="auto"/>
+        <w:jc w:val="both"/>
+        <w:rPr>
+          <w:rFonts w:ascii="Roboto" w:hAnsi="Roboto" w:cs="Times New Roman"/>
+          <w:sz w:val="24"/>
+          <w:szCs w:val="24"/>
+        </w:rPr>
+      </w:pPr>
+    </w:p>
+    <w:p>
+      <w:pPr>
+        <w:spacing w:before="240" w:after="0" w:line="360" w:lineRule="auto"/>
+        <w:jc w:val="both"/>
+        <w:rPr>
+          <w:rFonts w:ascii="Roboto" w:hAnsi="Roboto" w:cs="Times New Roman"/>
+          <w:sz w:val="24"/>
+          <w:szCs w:val="24"/>
+        </w:rPr>
+      </w:pPr>
+    </w:p>
+    <w:p>
+      <w:pPr>
+        <w:spacing w:before="240" w:after="0" w:line="360" w:lineRule="auto"/>
+        <w:jc w:val="both"/>
+        <w:rPr>
+          <w:rFonts w:ascii="Roboto" w:hAnsi="Roboto" w:cs="Times New Roman"/>
+          <w:sz w:val="24"/>
+          <w:szCs w:val="24"/>
+        </w:rPr>
+      </w:pPr>
+    </w:p>
+    <w:p>
+      <w:pPr>
+        <w:spacing w:before="240" w:after="0" w:line="360" w:lineRule="auto"/>
+        <w:jc w:val="both"/>
+        <w:rPr>
+          <w:rFonts w:ascii="Roboto" w:hAnsi="Roboto" w:cs="Times New Roman"/>
+          <w:sz w:val="24"/>
+          <w:szCs w:val="24"/>
+        </w:rPr>
+      </w:pPr>
+    </w:p>
+    <w:p>
+      <w:pPr>
+        <w:spacing w:line="360" w:lineRule="auto"/>
+        <w:jc w:val="both"/>
+        <w:rPr>
+          <w:rFonts w:ascii="Roboto" w:hAnsi="Roboto" w:cs="Times New Roman"/>
+          <w:b/>
+          <w:bCs/>
+          <w:sz w:val="24"/>
+          <w:szCs w:val="24"/>
+        </w:rPr>
+      </w:pPr>
+      <w:r>
+        <w:rPr>
+          <w:rFonts w:ascii="Roboto" w:hAnsi="Roboto" w:cs="Times New Roman"/>
+          <w:b/>
+          <w:bCs/>
+          <w:sz w:val="24"/>
+          <w:szCs w:val="24"/>
+        </w:rPr>
+        <w:t>Referencial Bibliográfico</w:t>
+      </w:r>
     </w:p>
     <w:p>
       <w:pPr>
@@ -654,6 +2313,14 @@
           <w:szCs w:val="24"/>
         </w:rPr>
       </w:pPr>
+      <w:r>
+        <w:rPr>
+          <w:rFonts w:ascii="Roboto" w:hAnsi="Roboto" w:cs="Times New Roman"/>
+          <w:sz w:val="24"/>
+          <w:szCs w:val="24"/>
+        </w:rPr>
+        <w:t>http://www2.decom.ufop.br/terralab/uma-introducao-ao-git-e-gitflow/</w:t>
+      </w:r>
     </w:p>
     <w:p>
       <w:pPr>
@@ -661,21 +2328,17 @@
         <w:jc w:val="both"/>
         <w:rPr>
           <w:rFonts w:ascii="Roboto" w:hAnsi="Roboto" w:cs="Times New Roman"/>
-          <w:b/>
-          <w:bCs/>
-          <w:sz w:val="24"/>
-          <w:szCs w:val="24"/>
-        </w:rPr>
-      </w:pPr>
-      <w:r>
-        <w:rPr>
-          <w:rFonts w:ascii="Roboto" w:hAnsi="Roboto" w:cs="Times New Roman"/>
-          <w:b/>
-          <w:bCs/>
-          <w:sz w:val="24"/>
-          <w:szCs w:val="24"/>
-        </w:rPr>
-        <w:t>Referencial Bibliográfico</w:t>
+          <w:sz w:val="24"/>
+          <w:szCs w:val="24"/>
+        </w:rPr>
+      </w:pPr>
+      <w:r>
+        <w:rPr>
+          <w:rFonts w:ascii="Roboto" w:hAnsi="Roboto" w:cs="Times New Roman"/>
+          <w:sz w:val="24"/>
+          <w:szCs w:val="24"/>
+        </w:rPr>
+        <w:t>https://git-scm.com/about</w:t>
       </w:r>
     </w:p>
     <w:p>
@@ -683,13 +2346,20 @@
         <w:spacing w:after="0" w:line="360" w:lineRule="auto"/>
         <w:jc w:val="both"/>
         <w:rPr>
-          <w:rFonts w:ascii="Roboto" w:hAnsi="Roboto" w:cs="Times New Roman"/>
-          <w:b/>
-          <w:bCs/>
-          <w:sz w:val="24"/>
-          <w:szCs w:val="24"/>
-        </w:rPr>
-      </w:pPr>
+          <w:rStyle w:val="Hyperlink"/>
+          <w:rFonts w:ascii="Roboto" w:hAnsi="Roboto" w:cs="Times New Roman"/>
+          <w:sz w:val="24"/>
+          <w:szCs w:val="24"/>
+        </w:rPr>
+      </w:pPr>
+      <w:r>
+        <w:rPr>
+          <w:rFonts w:ascii="Roboto" w:hAnsi="Roboto" w:cs="Times New Roman"/>
+          <w:sz w:val="24"/>
+          <w:szCs w:val="24"/>
+        </w:rPr>
+        <w:t>https://www.atlassian.com/br/git/tutorials/what-is-git</w:t>
+      </w:r>
     </w:p>
     <w:p>
       <w:pPr>
@@ -707,7 +2377,7 @@
           <w:sz w:val="24"/>
           <w:szCs w:val="24"/>
         </w:rPr>
-        <w:t>https://git-scm.com/about</w:t>
+        <w:t>https://www.devmedia.com.br/como-usar-os-comandos-do-git/33665</w:t>
       </w:r>
     </w:p>
     <w:p>
@@ -720,17 +2390,120 @@
           <w:szCs w:val="24"/>
         </w:rPr>
       </w:pPr>
-      <w:hyperlink r:id="rId8" w:history="1">
-        <w:r>
-          <w:rPr>
-            <w:rStyle w:val="Hyperlink"/>
-            <w:rFonts w:ascii="Roboto" w:hAnsi="Roboto" w:cs="Times New Roman"/>
-            <w:sz w:val="24"/>
-            <w:szCs w:val="24"/>
-          </w:rPr>
-          <w:t>https://www.atlassian.com/br/git/tutorials/what-is-git</w:t>
-        </w:r>
-      </w:hyperlink>
+      <w:r>
+        <w:rPr>
+          <w:rFonts w:ascii="Roboto" w:hAnsi="Roboto" w:cs="Times New Roman"/>
+          <w:sz w:val="24"/>
+          <w:szCs w:val="24"/>
+        </w:rPr>
+        <w:t>https://www.atlassian.com/br/git/tutorials/saving-changes/git-commit</w:t>
+      </w:r>
+    </w:p>
+    <w:p>
+      <w:pPr>
+        <w:spacing w:after="0" w:line="360" w:lineRule="auto"/>
+        <w:jc w:val="both"/>
+        <w:rPr>
+          <w:rFonts w:ascii="Roboto" w:hAnsi="Roboto" w:cs="Times New Roman"/>
+          <w:sz w:val="24"/>
+          <w:szCs w:val="24"/>
+        </w:rPr>
+      </w:pPr>
+      <w:r>
+        <w:rPr>
+          <w:rFonts w:ascii="Roboto" w:hAnsi="Roboto" w:cs="Times New Roman"/>
+          <w:sz w:val="24"/>
+          <w:szCs w:val="24"/>
+        </w:rPr>
+        <w:t>https://git-scm.com/docs/git-status</w:t>
+      </w:r>
+    </w:p>
+    <w:p>
+      <w:pPr>
+        <w:spacing w:after="0" w:line="360" w:lineRule="auto"/>
+        <w:jc w:val="both"/>
+        <w:rPr>
+          <w:rFonts w:ascii="Roboto" w:hAnsi="Roboto" w:cs="Times New Roman"/>
+          <w:sz w:val="24"/>
+          <w:szCs w:val="24"/>
+        </w:rPr>
+      </w:pPr>
+      <w:r>
+        <w:rPr>
+          <w:rFonts w:ascii="Roboto" w:hAnsi="Roboto" w:cs="Times New Roman"/>
+          <w:sz w:val="24"/>
+          <w:szCs w:val="24"/>
+        </w:rPr>
+        <w:t>https://git-scm.com/docs/git-log</w:t>
+      </w:r>
+    </w:p>
+    <w:p>
+      <w:pPr>
+        <w:spacing w:after="0" w:line="360" w:lineRule="auto"/>
+        <w:jc w:val="both"/>
+        <w:rPr>
+          <w:rFonts w:ascii="Roboto" w:hAnsi="Roboto" w:cs="Times New Roman"/>
+          <w:sz w:val="24"/>
+          <w:szCs w:val="24"/>
+        </w:rPr>
+      </w:pPr>
+      <w:r>
+        <w:rPr>
+          <w:rFonts w:ascii="Roboto" w:hAnsi="Roboto" w:cs="Times New Roman"/>
+          <w:sz w:val="24"/>
+          <w:szCs w:val="24"/>
+        </w:rPr>
+        <w:t>https://git-scm.com/docs/git-checkout</w:t>
+      </w:r>
+    </w:p>
+    <w:p>
+      <w:pPr>
+        <w:spacing w:after="0" w:line="360" w:lineRule="auto"/>
+        <w:jc w:val="both"/>
+        <w:rPr>
+          <w:rFonts w:ascii="Roboto" w:hAnsi="Roboto" w:cs="Times New Roman"/>
+          <w:sz w:val="24"/>
+          <w:szCs w:val="24"/>
+        </w:rPr>
+      </w:pPr>
+      <w:r>
+        <w:rPr>
+          <w:rFonts w:ascii="Roboto" w:hAnsi="Roboto" w:cs="Times New Roman"/>
+          <w:sz w:val="24"/>
+          <w:szCs w:val="24"/>
+        </w:rPr>
+        <w:t>https://git-scm.com/docs/git-revert</w:t>
+      </w:r>
+    </w:p>
+    <w:p>
+      <w:pPr>
+        <w:spacing w:after="0" w:line="360" w:lineRule="auto"/>
+        <w:jc w:val="both"/>
+        <w:rPr>
+          <w:rFonts w:ascii="Roboto" w:hAnsi="Roboto" w:cs="Times New Roman"/>
+          <w:sz w:val="24"/>
+          <w:szCs w:val="24"/>
+        </w:rPr>
+      </w:pPr>
+      <w:r>
+        <w:rPr>
+          <w:rFonts w:ascii="Roboto" w:hAnsi="Roboto" w:cs="Times New Roman"/>
+          <w:sz w:val="24"/>
+          <w:szCs w:val="24"/>
+        </w:rPr>
+        <w:t>https://git-scm.com/docs/git-push</w:t>
+      </w:r>
+    </w:p>
+    <w:p>
+      <w:pPr>
+        <w:spacing w:after="0" w:line="360" w:lineRule="auto"/>
+        <w:jc w:val="both"/>
+        <w:rPr>
+          <w:rFonts w:ascii="Roboto" w:hAnsi="Roboto" w:cs="Times New Roman"/>
+          <w:sz w:val="24"/>
+          <w:szCs w:val="24"/>
+        </w:rPr>
+      </w:pPr>
     </w:p>
     <w:p>
       <w:pPr>
@@ -1802,6 +3575,7 @@
     <w:lsdException w:name="HTML Sample" w:semiHidden="1" w:unhideWhenUsed="1"/>
     <w:lsdException w:name="HTML Typewriter" w:semiHidden="1" w:unhideWhenUsed="1"/>
     <w:lsdException w:name="HTML Variable" w:semiHidden="1" w:unhideWhenUsed="1"/>
+    <w:lsdException w:name="Normal Table" w:semiHidden="1" w:unhideWhenUsed="1"/>
     <w:lsdException w:name="annotation subject" w:semiHidden="1" w:unhideWhenUsed="1"/>
     <w:lsdException w:name="No List" w:semiHidden="1" w:unhideWhenUsed="1"/>
     <w:lsdException w:name="Outline List 1" w:semiHidden="1" w:unhideWhenUsed="1"/>
@@ -1844,8 +3618,11 @@
     <w:lsdException w:name="Table Contemporary" w:semiHidden="1" w:unhideWhenUsed="1"/>
     <w:lsdException w:name="Table Elegant" w:semiHidden="1" w:unhideWhenUsed="1"/>
     <w:lsdException w:name="Table Professional" w:semiHidden="1" w:unhideWhenUsed="1"/>
+    <w:lsdException w:name="Table Subtle 1" w:semiHidden="1" w:unhideWhenUsed="1"/>
     <w:lsdException w:name="Table Subtle 2" w:semiHidden="1" w:unhideWhenUsed="1"/>
     <w:lsdException w:name="Table Web 1" w:semiHidden="1" w:unhideWhenUsed="1"/>
+    <w:lsdException w:name="Table Web 2" w:semiHidden="1" w:unhideWhenUsed="1"/>
+    <w:lsdException w:name="Table Web 3" w:semiHidden="1" w:unhideWhenUsed="1"/>
     <w:lsdException w:name="Balloon Text" w:semiHidden="1" w:unhideWhenUsed="1"/>
     <w:lsdException w:name="Table Grid" w:uiPriority="39"/>
     <w:lsdException w:name="Table Theme" w:semiHidden="1" w:unhideWhenUsed="1"/>

</xml_diff>

<commit_message>
Estudo dirigido git finalizado
</commit_message>
<xml_diff>
--- a/sprint2/Estudo_Dirigido_Git_Julia_Miranda.docx
+++ b/sprint2/Estudo_Dirigido_Git_Julia_Miranda.docx
@@ -221,18 +221,24 @@
           <w:sz w:val="24"/>
           <w:szCs w:val="24"/>
         </w:rPr>
-        <w:t xml:space="preserve"> </w:t>
-      </w:r>
-      <w:proofErr w:type="spellStart"/>
+        <w:t xml:space="preserve"> Terra</w:t>
+      </w:r>
       <w:r>
         <w:rPr>
           <w:rFonts w:ascii="Roboto" w:hAnsi="Roboto" w:cs="Segoe UI"/>
           <w:sz w:val="24"/>
           <w:szCs w:val="24"/>
         </w:rPr>
-        <w:t>Terralab</w:t>
-      </w:r>
-      <w:proofErr w:type="spellEnd"/>
+        <w:t>L</w:t>
+      </w:r>
+      <w:r>
+        <w:rPr>
+          <w:rFonts w:ascii="Roboto" w:hAnsi="Roboto" w:cs="Segoe UI"/>
+          <w:sz w:val="24"/>
+          <w:szCs w:val="24"/>
+        </w:rPr>
+        <w:t>ab</w:t>
+      </w:r>
     </w:p>
     <w:p>
       <w:pPr>
@@ -275,20 +281,8 @@
           <w:sz w:val="24"/>
           <w:szCs w:val="24"/>
         </w:rPr>
-        <w:t xml:space="preserve">Estudo Dirigido - </w:t>
-      </w:r>
-      <w:proofErr w:type="spellStart"/>
-      <w:r>
-        <w:rPr>
-          <w:rFonts w:ascii="Roboto" w:hAnsi="Roboto" w:cs="Segoe UI"/>
-          <w:b/>
-          <w:bCs/>
-          <w:sz w:val="24"/>
-          <w:szCs w:val="24"/>
-        </w:rPr>
-        <w:t>Git</w:t>
-      </w:r>
-      <w:proofErr w:type="spellEnd"/>
+        <w:t>Estudo Dirigido - Git</w:t>
+      </w:r>
     </w:p>
     <w:p>
       <w:pPr>
@@ -387,29 +381,7 @@
           <w:sz w:val="24"/>
           <w:szCs w:val="24"/>
         </w:rPr>
-        <w:t xml:space="preserve">O que é </w:t>
-      </w:r>
-      <w:proofErr w:type="spellStart"/>
-      <w:r>
-        <w:rPr>
-          <w:rFonts w:ascii="Roboto" w:hAnsi="Roboto" w:cs="Segoe UI"/>
-          <w:b/>
-          <w:bCs/>
-          <w:sz w:val="24"/>
-          <w:szCs w:val="24"/>
-        </w:rPr>
-        <w:t>Git</w:t>
-      </w:r>
-      <w:proofErr w:type="spellEnd"/>
-      <w:r>
-        <w:rPr>
-          <w:rFonts w:ascii="Roboto" w:hAnsi="Roboto" w:cs="Segoe UI"/>
-          <w:b/>
-          <w:bCs/>
-          <w:sz w:val="24"/>
-          <w:szCs w:val="24"/>
-        </w:rPr>
-        <w:t>?</w:t>
+        <w:t>O que é Git?</w:t>
       </w:r>
       <w:r>
         <w:rPr>
@@ -452,41 +424,15 @@
           <w:sz w:val="24"/>
           <w:szCs w:val="24"/>
         </w:rPr>
-        <w:t xml:space="preserve">O </w:t>
-      </w:r>
-      <w:proofErr w:type="spellStart"/>
-      <w:r>
-        <w:rPr>
-          <w:rFonts w:ascii="Roboto" w:hAnsi="Roboto" w:cs="Times New Roman"/>
-          <w:sz w:val="24"/>
-          <w:szCs w:val="24"/>
-        </w:rPr>
-        <w:t>Git</w:t>
-      </w:r>
-      <w:proofErr w:type="spellEnd"/>
-      <w:r>
-        <w:rPr>
-          <w:rFonts w:ascii="Roboto" w:hAnsi="Roboto" w:cs="Times New Roman"/>
-          <w:sz w:val="24"/>
-          <w:szCs w:val="24"/>
-        </w:rPr>
-        <w:t xml:space="preserve"> é uma ferramenta SCM (</w:t>
-      </w:r>
-      <w:r>
-        <w:rPr>
-          <w:rFonts w:ascii="Roboto" w:hAnsi="Roboto" w:cs="Times New Roman"/>
-          <w:sz w:val="24"/>
-          <w:szCs w:val="24"/>
-        </w:rPr>
-        <w:t>controle de código fonte</w:t>
-      </w:r>
-      <w:r>
-        <w:rPr>
-          <w:rFonts w:ascii="Roboto" w:hAnsi="Roboto" w:cs="Times New Roman"/>
-          <w:sz w:val="24"/>
-          <w:szCs w:val="24"/>
-        </w:rPr>
-        <w:t>)</w:t>
+        <w:t>O Git é uma ferramenta SCM (</w:t>
+      </w:r>
+      <w:r>
+        <w:rPr>
+          <w:rFonts w:ascii="Roboto" w:hAnsi="Roboto" w:cs="Times New Roman"/>
+          <w:sz w:val="24"/>
+          <w:szCs w:val="24"/>
+        </w:rPr>
+        <w:t>controle de código fonte)</w:t>
       </w:r>
       <w:r>
         <w:rPr>
@@ -522,25 +468,7 @@
           <w:sz w:val="24"/>
           <w:szCs w:val="24"/>
         </w:rPr>
-        <w:t xml:space="preserve">Além disso, o </w:t>
-      </w:r>
-      <w:proofErr w:type="spellStart"/>
-      <w:r>
-        <w:rPr>
-          <w:rFonts w:ascii="Roboto" w:hAnsi="Roboto" w:cs="Times New Roman"/>
-          <w:sz w:val="24"/>
-          <w:szCs w:val="24"/>
-        </w:rPr>
-        <w:t>Git</w:t>
-      </w:r>
-      <w:proofErr w:type="spellEnd"/>
-      <w:r>
-        <w:rPr>
-          <w:rFonts w:ascii="Roboto" w:hAnsi="Roboto" w:cs="Times New Roman"/>
-          <w:sz w:val="24"/>
-          <w:szCs w:val="24"/>
-        </w:rPr>
-        <w:t xml:space="preserve"> é uma ferramenta de código aberto e permite o controle de versão de projetos </w:t>
+        <w:t xml:space="preserve">Além disso, o Git é uma ferramenta de código aberto e permite o controle de versão de projetos </w:t>
       </w:r>
       <w:r>
         <w:rPr>
@@ -589,38 +517,1166 @@
     </w:p>
     <w:p>
       <w:pPr>
+        <w:spacing w:line="360" w:lineRule="auto"/>
+        <w:jc w:val="both"/>
+        <w:rPr>
+          <w:rFonts w:ascii="Roboto" w:hAnsi="Roboto" w:cs="Times New Roman"/>
+          <w:b/>
+          <w:bCs/>
+          <w:sz w:val="24"/>
+          <w:szCs w:val="24"/>
+        </w:rPr>
+      </w:pPr>
+      <w:r>
+        <w:rPr>
+          <w:rFonts w:ascii="Roboto" w:hAnsi="Roboto" w:cs="Times New Roman"/>
+          <w:b/>
+          <w:bCs/>
+          <w:sz w:val="24"/>
+          <w:szCs w:val="24"/>
+        </w:rPr>
+        <w:t>2 – O que é</w:t>
+      </w:r>
+      <w:r>
+        <w:rPr>
+          <w:rFonts w:ascii="Roboto" w:hAnsi="Roboto" w:cs="Times New Roman"/>
+          <w:b/>
+          <w:bCs/>
+          <w:sz w:val="24"/>
+          <w:szCs w:val="24"/>
+        </w:rPr>
+        <w:t xml:space="preserve"> a</w:t>
+      </w:r>
+      <w:r>
+        <w:rPr>
+          <w:rFonts w:ascii="Roboto" w:hAnsi="Roboto" w:cs="Times New Roman"/>
+          <w:b/>
+          <w:bCs/>
+          <w:sz w:val="24"/>
+          <w:szCs w:val="24"/>
+        </w:rPr>
+        <w:t xml:space="preserve"> </w:t>
+      </w:r>
+      <w:r>
+        <w:rPr>
+          <w:rFonts w:ascii="Roboto" w:hAnsi="Roboto" w:cs="Times New Roman"/>
+          <w:b/>
+          <w:bCs/>
+          <w:sz w:val="24"/>
+          <w:szCs w:val="24"/>
+        </w:rPr>
+        <w:t>S</w:t>
+      </w:r>
+      <w:r>
+        <w:rPr>
+          <w:rFonts w:ascii="Roboto" w:hAnsi="Roboto" w:cs="Times New Roman"/>
+          <w:b/>
+          <w:bCs/>
+          <w:sz w:val="24"/>
+          <w:szCs w:val="24"/>
+        </w:rPr>
+        <w:t xml:space="preserve">taging </w:t>
+      </w:r>
+      <w:r>
+        <w:rPr>
+          <w:rFonts w:ascii="Roboto" w:hAnsi="Roboto" w:cs="Times New Roman"/>
+          <w:b/>
+          <w:bCs/>
+          <w:sz w:val="24"/>
+          <w:szCs w:val="24"/>
+        </w:rPr>
+        <w:t>A</w:t>
+      </w:r>
+      <w:r>
+        <w:rPr>
+          <w:rFonts w:ascii="Roboto" w:hAnsi="Roboto" w:cs="Times New Roman"/>
+          <w:b/>
+          <w:bCs/>
+          <w:sz w:val="24"/>
+          <w:szCs w:val="24"/>
+        </w:rPr>
+        <w:t>rea</w:t>
+      </w:r>
+      <w:r>
+        <w:rPr>
+          <w:rFonts w:ascii="Roboto" w:hAnsi="Roboto" w:cs="Times New Roman"/>
+          <w:b/>
+          <w:bCs/>
+          <w:sz w:val="24"/>
+          <w:szCs w:val="24"/>
+        </w:rPr>
+        <w:t>?</w:t>
+      </w:r>
+    </w:p>
+    <w:p>
+      <w:pPr>
+        <w:spacing w:line="360" w:lineRule="auto"/>
+        <w:jc w:val="both"/>
+        <w:rPr>
+          <w:rFonts w:ascii="Roboto" w:hAnsi="Roboto" w:cs="Times New Roman"/>
+          <w:sz w:val="24"/>
+          <w:szCs w:val="24"/>
+        </w:rPr>
+      </w:pPr>
+      <w:r>
+        <w:rPr>
+          <w:rFonts w:ascii="Roboto" w:hAnsi="Roboto" w:cs="Times New Roman"/>
+          <w:sz w:val="24"/>
+          <w:szCs w:val="24"/>
+        </w:rPr>
+        <w:tab/>
+      </w:r>
+      <w:r>
+        <w:rPr>
+          <w:rFonts w:ascii="Roboto" w:hAnsi="Roboto" w:cs="Times New Roman"/>
+          <w:sz w:val="24"/>
+          <w:szCs w:val="24"/>
+        </w:rPr>
+        <w:t>A</w:t>
+      </w:r>
+      <w:r>
+        <w:rPr>
+          <w:rFonts w:ascii="Roboto" w:hAnsi="Roboto" w:cs="Times New Roman"/>
+          <w:sz w:val="24"/>
+          <w:szCs w:val="24"/>
+        </w:rPr>
+        <w:t xml:space="preserve"> Staging Area é um local temporário em que as alterações e arquivos a serem adicionados no próximo </w:t>
+      </w:r>
+      <w:r>
+        <w:rPr>
+          <w:rFonts w:ascii="Roboto" w:hAnsi="Roboto" w:cs="Times New Roman"/>
+          <w:sz w:val="24"/>
+          <w:szCs w:val="24"/>
+        </w:rPr>
+        <w:t>commit</w:t>
+      </w:r>
+      <w:r>
+        <w:rPr>
+          <w:rFonts w:ascii="Roboto" w:hAnsi="Roboto" w:cs="Times New Roman"/>
+          <w:sz w:val="24"/>
+          <w:szCs w:val="24"/>
+        </w:rPr>
+        <w:t xml:space="preserve"> ficam armazenadas no repositório local.</w:t>
+      </w:r>
+    </w:p>
+    <w:p>
+      <w:pPr>
+        <w:spacing w:before="240" w:line="360" w:lineRule="auto"/>
+        <w:jc w:val="both"/>
+        <w:rPr>
+          <w:rFonts w:ascii="Roboto" w:hAnsi="Roboto" w:cs="Times New Roman"/>
+          <w:b/>
+          <w:bCs/>
+          <w:sz w:val="24"/>
+          <w:szCs w:val="24"/>
+        </w:rPr>
+      </w:pPr>
+      <w:r>
+        <w:rPr>
+          <w:rFonts w:ascii="Roboto" w:hAnsi="Roboto" w:cs="Times New Roman"/>
+          <w:b/>
+          <w:bCs/>
+          <w:sz w:val="24"/>
+          <w:szCs w:val="24"/>
+        </w:rPr>
+        <w:t>3 – O que é Working Directory?</w:t>
+      </w:r>
+    </w:p>
+    <w:p>
+      <w:pPr>
+        <w:spacing w:line="360" w:lineRule="auto"/>
+        <w:jc w:val="both"/>
+        <w:rPr>
+          <w:rFonts w:ascii="Roboto" w:hAnsi="Roboto" w:cs="Times New Roman"/>
+          <w:sz w:val="24"/>
+          <w:szCs w:val="24"/>
+        </w:rPr>
+      </w:pPr>
+      <w:r>
+        <w:rPr>
+          <w:rFonts w:ascii="Roboto" w:hAnsi="Roboto" w:cs="Times New Roman"/>
+          <w:b/>
+          <w:bCs/>
+          <w:sz w:val="24"/>
+          <w:szCs w:val="24"/>
+        </w:rPr>
+        <w:tab/>
+      </w:r>
+      <w:r>
+        <w:rPr>
+          <w:rFonts w:ascii="Roboto" w:hAnsi="Roboto" w:cs="Times New Roman"/>
+          <w:sz w:val="24"/>
+          <w:szCs w:val="24"/>
+        </w:rPr>
+        <w:t>O Working Directory é composto pelos arquivos atuais que fazem parte do projeto, ou seja, o diretório de trabalho.</w:t>
+      </w:r>
+    </w:p>
+    <w:p>
+      <w:pPr>
+        <w:spacing w:before="240" w:line="360" w:lineRule="auto"/>
+        <w:jc w:val="both"/>
+        <w:rPr>
+          <w:rFonts w:ascii="Roboto" w:hAnsi="Roboto" w:cs="Times New Roman"/>
+          <w:b/>
+          <w:bCs/>
+          <w:sz w:val="24"/>
+          <w:szCs w:val="24"/>
+        </w:rPr>
+      </w:pPr>
+      <w:r>
+        <w:rPr>
+          <w:rFonts w:ascii="Roboto" w:hAnsi="Roboto" w:cs="Times New Roman"/>
+          <w:b/>
+          <w:bCs/>
+          <w:sz w:val="24"/>
+          <w:szCs w:val="24"/>
+        </w:rPr>
+        <w:t>4 – O que é Commit?</w:t>
+      </w:r>
+    </w:p>
+    <w:p>
+      <w:pPr>
         <w:spacing w:after="0" w:line="360" w:lineRule="auto"/>
         <w:jc w:val="both"/>
         <w:rPr>
           <w:rFonts w:ascii="Roboto" w:hAnsi="Roboto" w:cs="Times New Roman"/>
-          <w:b/>
-          <w:bCs/>
-          <w:sz w:val="24"/>
-          <w:szCs w:val="24"/>
-        </w:rPr>
-      </w:pPr>
-      <w:r>
-        <w:rPr>
-          <w:rFonts w:ascii="Roboto" w:hAnsi="Roboto" w:cs="Times New Roman"/>
-          <w:b/>
-          <w:bCs/>
-          <w:sz w:val="24"/>
-          <w:szCs w:val="24"/>
-        </w:rPr>
-        <w:t xml:space="preserve">2 – O que é </w:t>
-      </w:r>
-      <w:proofErr w:type="spellStart"/>
-      <w:r>
-        <w:rPr>
-          <w:rFonts w:ascii="Roboto" w:hAnsi="Roboto" w:cs="Times New Roman"/>
-          <w:b/>
-          <w:bCs/>
-          <w:sz w:val="24"/>
-          <w:szCs w:val="24"/>
-        </w:rPr>
-        <w:t>staging</w:t>
-      </w:r>
-      <w:proofErr w:type="spellEnd"/>
+          <w:sz w:val="24"/>
+          <w:szCs w:val="24"/>
+        </w:rPr>
+      </w:pPr>
+      <w:r>
+        <w:rPr>
+          <w:rFonts w:ascii="Roboto" w:hAnsi="Roboto" w:cs="Times New Roman"/>
+          <w:sz w:val="24"/>
+          <w:szCs w:val="24"/>
+        </w:rPr>
+        <w:tab/>
+        <w:t xml:space="preserve">Um Commit é </w:t>
+      </w:r>
+      <w:r>
+        <w:rPr>
+          <w:rFonts w:ascii="Roboto" w:hAnsi="Roboto" w:cs="Times New Roman"/>
+          <w:sz w:val="24"/>
+          <w:szCs w:val="24"/>
+        </w:rPr>
+        <w:t xml:space="preserve">composto por uma captura das modificações realizadas e </w:t>
+      </w:r>
+      <w:r>
+        <w:rPr>
+          <w:rFonts w:ascii="Roboto" w:hAnsi="Roboto" w:cs="Times New Roman"/>
+          <w:sz w:val="24"/>
+          <w:szCs w:val="24"/>
+        </w:rPr>
+        <w:t>d</w:t>
+      </w:r>
+      <w:r>
+        <w:rPr>
+          <w:rFonts w:ascii="Roboto" w:hAnsi="Roboto" w:cs="Times New Roman"/>
+          <w:sz w:val="24"/>
+          <w:szCs w:val="24"/>
+        </w:rPr>
+        <w:t xml:space="preserve">o estado do projeto </w:t>
+      </w:r>
+      <w:r>
+        <w:rPr>
+          <w:rFonts w:ascii="Roboto" w:hAnsi="Roboto" w:cs="Times New Roman"/>
+          <w:sz w:val="24"/>
+          <w:szCs w:val="24"/>
+        </w:rPr>
+        <w:t xml:space="preserve">em um determinado momento </w:t>
+      </w:r>
+      <w:r>
+        <w:rPr>
+          <w:rFonts w:ascii="Roboto" w:hAnsi="Roboto" w:cs="Times New Roman"/>
+          <w:sz w:val="24"/>
+          <w:szCs w:val="24"/>
+        </w:rPr>
+        <w:t>de su</w:t>
+      </w:r>
+      <w:r>
+        <w:rPr>
+          <w:rFonts w:ascii="Roboto" w:hAnsi="Roboto" w:cs="Times New Roman"/>
+          <w:sz w:val="24"/>
+          <w:szCs w:val="24"/>
+        </w:rPr>
+        <w:t>a linha de temp</w:t>
+      </w:r>
+      <w:r>
+        <w:rPr>
+          <w:rFonts w:ascii="Roboto" w:hAnsi="Roboto" w:cs="Times New Roman"/>
+          <w:sz w:val="24"/>
+          <w:szCs w:val="24"/>
+        </w:rPr>
+        <w:t>o. Essa captura é semelhante a um snapshot, de modo que é gerada uma versão segura das mudanças realizadas até aquele momento</w:t>
+      </w:r>
+      <w:r>
+        <w:rPr>
+          <w:rFonts w:ascii="Roboto" w:hAnsi="Roboto" w:cs="Times New Roman"/>
+          <w:sz w:val="24"/>
+          <w:szCs w:val="24"/>
+        </w:rPr>
+        <w:t>.</w:t>
+      </w:r>
+    </w:p>
+    <w:p>
+      <w:pPr>
+        <w:spacing w:after="0" w:line="360" w:lineRule="auto"/>
+        <w:jc w:val="both"/>
+        <w:rPr>
+          <w:rFonts w:ascii="Roboto" w:hAnsi="Roboto" w:cs="Times New Roman"/>
+          <w:sz w:val="24"/>
+          <w:szCs w:val="24"/>
+        </w:rPr>
+      </w:pPr>
+    </w:p>
+    <w:p>
+      <w:pPr>
+        <w:spacing w:after="0" w:line="360" w:lineRule="auto"/>
+        <w:jc w:val="both"/>
+        <w:rPr>
+          <w:rFonts w:ascii="Roboto" w:hAnsi="Roboto" w:cs="Times New Roman"/>
+          <w:sz w:val="24"/>
+          <w:szCs w:val="24"/>
+        </w:rPr>
+      </w:pPr>
+    </w:p>
+    <w:p>
+      <w:pPr>
+        <w:spacing w:after="0" w:line="360" w:lineRule="auto"/>
+        <w:jc w:val="both"/>
+        <w:rPr>
+          <w:rFonts w:ascii="Roboto" w:hAnsi="Roboto" w:cs="Times New Roman"/>
+          <w:sz w:val="24"/>
+          <w:szCs w:val="24"/>
+        </w:rPr>
+      </w:pPr>
+    </w:p>
+    <w:p>
+      <w:pPr>
+        <w:spacing w:after="0" w:line="360" w:lineRule="auto"/>
+        <w:jc w:val="both"/>
+        <w:rPr>
+          <w:rFonts w:ascii="Roboto" w:hAnsi="Roboto" w:cs="Times New Roman"/>
+          <w:b/>
+          <w:bCs/>
+          <w:sz w:val="24"/>
+          <w:szCs w:val="24"/>
+        </w:rPr>
+      </w:pPr>
+      <w:r>
+        <w:rPr>
+          <w:rFonts w:ascii="Roboto" w:hAnsi="Roboto" w:cs="Times New Roman"/>
+          <w:b/>
+          <w:bCs/>
+          <w:sz w:val="24"/>
+          <w:szCs w:val="24"/>
+        </w:rPr>
+        <w:lastRenderedPageBreak/>
+        <w:t>5 – O que é uma Branch?</w:t>
+      </w:r>
+    </w:p>
+    <w:p>
+      <w:pPr>
+        <w:spacing w:before="240" w:after="0" w:line="360" w:lineRule="auto"/>
+        <w:jc w:val="both"/>
+        <w:rPr>
+          <w:rFonts w:ascii="Roboto" w:hAnsi="Roboto" w:cs="Times New Roman"/>
+          <w:sz w:val="24"/>
+          <w:szCs w:val="24"/>
+        </w:rPr>
+      </w:pPr>
+      <w:r>
+        <w:rPr>
+          <w:rFonts w:ascii="Roboto" w:hAnsi="Roboto" w:cs="Times New Roman"/>
+          <w:b/>
+          <w:bCs/>
+          <w:sz w:val="24"/>
+          <w:szCs w:val="24"/>
+        </w:rPr>
+        <w:tab/>
+      </w:r>
+      <w:r>
+        <w:rPr>
+          <w:rFonts w:ascii="Roboto" w:hAnsi="Roboto" w:cs="Times New Roman"/>
+          <w:sz w:val="24"/>
+          <w:szCs w:val="24"/>
+        </w:rPr>
+        <w:t xml:space="preserve">Uma Branch consiste em uma ramificação do código fonte do projeto, estando presente em diversas ferramentas SCM. A ramificação permite criar novos recursos ou correções de bugs de forma encapsulada e independente do código principal, assim </w:t>
+      </w:r>
+      <w:r>
+        <w:rPr>
+          <w:rFonts w:ascii="Roboto" w:hAnsi="Roboto" w:cs="Times New Roman"/>
+          <w:sz w:val="24"/>
+          <w:szCs w:val="24"/>
+        </w:rPr>
+        <w:t>facilitando</w:t>
+      </w:r>
+      <w:r>
+        <w:rPr>
+          <w:rFonts w:ascii="Roboto" w:hAnsi="Roboto" w:cs="Times New Roman"/>
+          <w:sz w:val="24"/>
+          <w:szCs w:val="24"/>
+        </w:rPr>
+        <w:t xml:space="preserve"> a mescla desse código posteriormente.</w:t>
+      </w:r>
+    </w:p>
+    <w:p>
+      <w:pPr>
+        <w:spacing w:before="240" w:after="0" w:line="360" w:lineRule="auto"/>
+        <w:jc w:val="both"/>
+        <w:rPr>
+          <w:rFonts w:ascii="Roboto" w:hAnsi="Roboto" w:cs="Times New Roman"/>
+          <w:b/>
+          <w:bCs/>
+          <w:sz w:val="24"/>
+          <w:szCs w:val="24"/>
+        </w:rPr>
+      </w:pPr>
+      <w:r>
+        <w:rPr>
+          <w:rFonts w:ascii="Roboto" w:hAnsi="Roboto" w:cs="Times New Roman"/>
+          <w:b/>
+          <w:bCs/>
+          <w:sz w:val="24"/>
+          <w:szCs w:val="24"/>
+        </w:rPr>
+        <w:t>6 – O que é Head no Git?</w:t>
+      </w:r>
+    </w:p>
+    <w:p>
+      <w:pPr>
+        <w:spacing w:before="240" w:line="360" w:lineRule="auto"/>
+        <w:jc w:val="both"/>
+        <w:rPr>
+          <w:rFonts w:ascii="Roboto" w:hAnsi="Roboto" w:cs="Times New Roman"/>
+          <w:sz w:val="24"/>
+          <w:szCs w:val="24"/>
+        </w:rPr>
+      </w:pPr>
+      <w:r>
+        <w:rPr>
+          <w:rFonts w:ascii="Roboto" w:hAnsi="Roboto" w:cs="Times New Roman"/>
+          <w:b/>
+          <w:bCs/>
+          <w:sz w:val="24"/>
+          <w:szCs w:val="24"/>
+        </w:rPr>
+        <w:tab/>
+      </w:r>
+      <w:r>
+        <w:rPr>
+          <w:rFonts w:ascii="Roboto" w:hAnsi="Roboto" w:cs="Times New Roman"/>
+          <w:sz w:val="24"/>
+          <w:szCs w:val="24"/>
+        </w:rPr>
+        <w:t xml:space="preserve">No Git o Head consiste em um ponteiro </w:t>
+      </w:r>
+      <w:r>
+        <w:rPr>
+          <w:rFonts w:ascii="Roboto" w:hAnsi="Roboto" w:cs="Times New Roman"/>
+          <w:sz w:val="24"/>
+          <w:szCs w:val="24"/>
+        </w:rPr>
+        <w:t>para uma branch ou um commit, funcionando, de modo geral, como uma referência para a versão atual em que se está trabalhando no momento.</w:t>
+      </w:r>
+    </w:p>
+    <w:p>
+      <w:pPr>
+        <w:spacing w:before="240" w:after="0" w:line="360" w:lineRule="auto"/>
+        <w:jc w:val="both"/>
+        <w:rPr>
+          <w:rFonts w:ascii="Roboto" w:hAnsi="Roboto" w:cs="Times New Roman"/>
+          <w:b/>
+          <w:bCs/>
+          <w:sz w:val="24"/>
+          <w:szCs w:val="24"/>
+        </w:rPr>
+      </w:pPr>
+      <w:r>
+        <w:rPr>
+          <w:rFonts w:ascii="Roboto" w:hAnsi="Roboto" w:cs="Times New Roman"/>
+          <w:b/>
+          <w:bCs/>
+          <w:sz w:val="24"/>
+          <w:szCs w:val="24"/>
+        </w:rPr>
+        <w:t>7 – O que é um Merge?</w:t>
+      </w:r>
+    </w:p>
+    <w:p>
+      <w:pPr>
+        <w:spacing w:before="240" w:after="0" w:line="360" w:lineRule="auto"/>
+        <w:jc w:val="both"/>
+        <w:rPr>
+          <w:rFonts w:ascii="Roboto" w:hAnsi="Roboto" w:cs="Times New Roman"/>
+          <w:sz w:val="24"/>
+          <w:szCs w:val="24"/>
+        </w:rPr>
+      </w:pPr>
+      <w:r>
+        <w:rPr>
+          <w:rFonts w:ascii="Roboto" w:hAnsi="Roboto" w:cs="Times New Roman"/>
+          <w:sz w:val="24"/>
+          <w:szCs w:val="24"/>
+        </w:rPr>
+        <w:tab/>
+        <w:t>Um merge consiste na mescla de ramificações do código do projeto. Ele combina vários commits em um histórico unificado</w:t>
+      </w:r>
+      <w:r>
+        <w:rPr>
+          <w:rFonts w:ascii="Roboto" w:hAnsi="Roboto" w:cs="Times New Roman"/>
+          <w:sz w:val="24"/>
+          <w:szCs w:val="24"/>
+        </w:rPr>
+        <w:t>, mesclando as alterações de duas branches diferentes em uma única.</w:t>
+      </w:r>
+    </w:p>
+    <w:p>
+      <w:pPr>
+        <w:spacing w:before="240" w:after="0" w:line="360" w:lineRule="auto"/>
+        <w:jc w:val="both"/>
+        <w:rPr>
+          <w:rFonts w:ascii="Roboto" w:hAnsi="Roboto" w:cs="Times New Roman"/>
+          <w:b/>
+          <w:bCs/>
+          <w:sz w:val="24"/>
+          <w:szCs w:val="24"/>
+        </w:rPr>
+      </w:pPr>
+      <w:r>
+        <w:rPr>
+          <w:rFonts w:ascii="Roboto" w:hAnsi="Roboto" w:cs="Times New Roman"/>
+          <w:b/>
+          <w:bCs/>
+          <w:sz w:val="24"/>
+          <w:szCs w:val="24"/>
+        </w:rPr>
+        <w:t>8 – Explique os quatro estados de um arquivo no Git</w:t>
+      </w:r>
+      <w:r>
+        <w:rPr>
+          <w:rFonts w:ascii="Roboto" w:hAnsi="Roboto" w:cs="Times New Roman"/>
+          <w:b/>
+          <w:bCs/>
+          <w:sz w:val="24"/>
+          <w:szCs w:val="24"/>
+        </w:rPr>
+        <w:tab/>
+      </w:r>
+    </w:p>
+    <w:p>
+      <w:pPr>
+        <w:spacing w:before="240" w:after="0" w:line="360" w:lineRule="auto"/>
+        <w:jc w:val="both"/>
+        <w:rPr>
+          <w:rFonts w:ascii="Roboto" w:hAnsi="Roboto" w:cs="Times New Roman"/>
+          <w:sz w:val="24"/>
+          <w:szCs w:val="24"/>
+        </w:rPr>
+      </w:pPr>
+      <w:r>
+        <w:rPr>
+          <w:rFonts w:ascii="Roboto" w:hAnsi="Roboto" w:cs="Times New Roman"/>
+          <w:b/>
+          <w:bCs/>
+          <w:sz w:val="24"/>
+          <w:szCs w:val="24"/>
+        </w:rPr>
+        <w:tab/>
+      </w:r>
+      <w:r>
+        <w:rPr>
+          <w:rFonts w:ascii="Roboto" w:hAnsi="Roboto" w:cs="Times New Roman"/>
+          <w:sz w:val="24"/>
+          <w:szCs w:val="24"/>
+        </w:rPr>
+        <w:t>No Git os arquivos podem assumir quatro estados diferentes: untracked, unmodified, modified e staged</w:t>
+      </w:r>
+      <w:r>
+        <w:rPr>
+          <w:rFonts w:ascii="Roboto" w:hAnsi="Roboto" w:cs="Times New Roman"/>
+          <w:sz w:val="24"/>
+          <w:szCs w:val="24"/>
+        </w:rPr>
+        <w:t xml:space="preserve">. </w:t>
+      </w:r>
+    </w:p>
+    <w:p>
+      <w:pPr>
+        <w:spacing w:before="240" w:after="0" w:line="360" w:lineRule="auto"/>
+        <w:ind w:firstLine="708"/>
+        <w:jc w:val="both"/>
+        <w:rPr>
+          <w:rFonts w:ascii="Roboto" w:hAnsi="Roboto" w:cs="Times New Roman"/>
+          <w:sz w:val="24"/>
+          <w:szCs w:val="24"/>
+        </w:rPr>
+      </w:pPr>
+      <w:r>
+        <w:rPr>
+          <w:rFonts w:ascii="Roboto" w:hAnsi="Roboto" w:cs="Times New Roman"/>
+          <w:sz w:val="24"/>
+          <w:szCs w:val="24"/>
+        </w:rPr>
+        <w:t xml:space="preserve">Os arquivos do tipo </w:t>
+      </w:r>
+      <w:r>
+        <w:rPr>
+          <w:rFonts w:ascii="Roboto" w:hAnsi="Roboto" w:cs="Times New Roman"/>
+          <w:b/>
+          <w:bCs/>
+          <w:sz w:val="24"/>
+          <w:szCs w:val="24"/>
+        </w:rPr>
+        <w:t>untracked</w:t>
+      </w:r>
+      <w:r>
+        <w:rPr>
+          <w:rFonts w:ascii="Roboto" w:hAnsi="Roboto" w:cs="Times New Roman"/>
+          <w:sz w:val="24"/>
+          <w:szCs w:val="24"/>
+        </w:rPr>
+        <w:t xml:space="preserve"> (não rastreados) são queles que não constam no último commit, do tipo </w:t>
+      </w:r>
+      <w:r>
+        <w:rPr>
+          <w:rFonts w:ascii="Roboto" w:hAnsi="Roboto" w:cs="Times New Roman"/>
+          <w:b/>
+          <w:bCs/>
+          <w:sz w:val="24"/>
+          <w:szCs w:val="24"/>
+        </w:rPr>
+        <w:t>unmodified</w:t>
+      </w:r>
+      <w:r>
+        <w:rPr>
+          <w:rFonts w:ascii="Roboto" w:hAnsi="Roboto" w:cs="Times New Roman"/>
+          <w:sz w:val="24"/>
+          <w:szCs w:val="24"/>
+        </w:rPr>
+        <w:t xml:space="preserve"> (não modificados) são aqueles que não foram modificados desde o último commit, do tipo </w:t>
+      </w:r>
+      <w:r>
+        <w:rPr>
+          <w:rFonts w:ascii="Roboto" w:hAnsi="Roboto" w:cs="Times New Roman"/>
+          <w:b/>
+          <w:bCs/>
+          <w:sz w:val="24"/>
+          <w:szCs w:val="24"/>
+        </w:rPr>
+        <w:t>modified</w:t>
+      </w:r>
+      <w:r>
+        <w:rPr>
+          <w:rFonts w:ascii="Roboto" w:hAnsi="Roboto" w:cs="Times New Roman"/>
+          <w:sz w:val="24"/>
+          <w:szCs w:val="24"/>
+        </w:rPr>
+        <w:t xml:space="preserve"> (modificados) são aqueles que sofreram alterações desde o último commit e </w:t>
+      </w:r>
+      <w:r>
+        <w:rPr>
+          <w:rFonts w:ascii="Roboto" w:hAnsi="Roboto" w:cs="Times New Roman"/>
+          <w:b/>
+          <w:bCs/>
+          <w:sz w:val="24"/>
+          <w:szCs w:val="24"/>
+        </w:rPr>
+        <w:t>staged</w:t>
+      </w:r>
+      <w:r>
+        <w:rPr>
+          <w:rFonts w:ascii="Roboto" w:hAnsi="Roboto" w:cs="Times New Roman"/>
+          <w:sz w:val="24"/>
+          <w:szCs w:val="24"/>
+        </w:rPr>
+        <w:t xml:space="preserve"> são aqueles que foram adicionados e preparados para serem commitados.</w:t>
+      </w:r>
+    </w:p>
+    <w:p>
+      <w:pPr>
+        <w:spacing w:before="240" w:after="0" w:line="360" w:lineRule="auto"/>
+        <w:jc w:val="both"/>
+        <w:rPr>
+          <w:rFonts w:ascii="Roboto" w:hAnsi="Roboto" w:cs="Times New Roman"/>
+          <w:b/>
+          <w:bCs/>
+          <w:sz w:val="24"/>
+          <w:szCs w:val="24"/>
+        </w:rPr>
+      </w:pPr>
+      <w:r>
+        <w:rPr>
+          <w:rFonts w:ascii="Roboto" w:hAnsi="Roboto" w:cs="Times New Roman"/>
+          <w:b/>
+          <w:bCs/>
+          <w:sz w:val="24"/>
+          <w:szCs w:val="24"/>
+        </w:rPr>
+        <w:t>9 – Explique o comando git init</w:t>
+      </w:r>
+    </w:p>
+    <w:p>
+      <w:pPr>
+        <w:spacing w:before="240" w:after="0" w:line="360" w:lineRule="auto"/>
+        <w:jc w:val="both"/>
+        <w:rPr>
+          <w:rFonts w:ascii="Roboto" w:hAnsi="Roboto" w:cs="Times New Roman"/>
+          <w:sz w:val="24"/>
+          <w:szCs w:val="24"/>
+        </w:rPr>
+      </w:pPr>
+      <w:r>
+        <w:rPr>
+          <w:rFonts w:ascii="Roboto" w:hAnsi="Roboto" w:cs="Times New Roman"/>
+          <w:b/>
+          <w:bCs/>
+          <w:sz w:val="24"/>
+          <w:szCs w:val="24"/>
+        </w:rPr>
+        <w:tab/>
+      </w:r>
+      <w:r>
+        <w:rPr>
+          <w:rFonts w:ascii="Roboto" w:hAnsi="Roboto" w:cs="Times New Roman"/>
+          <w:sz w:val="24"/>
+          <w:szCs w:val="24"/>
+        </w:rPr>
+        <w:t>O comando git init é responsável por criar um repositório local git, de modo que cria um subdiretório do tipo. git e todos os metadados necessários.</w:t>
+      </w:r>
+    </w:p>
+    <w:p>
+      <w:pPr>
+        <w:spacing w:before="240" w:after="0" w:line="360" w:lineRule="auto"/>
+        <w:jc w:val="both"/>
+        <w:rPr>
+          <w:rFonts w:ascii="Roboto" w:hAnsi="Roboto" w:cs="Times New Roman"/>
+          <w:sz w:val="24"/>
+          <w:szCs w:val="24"/>
+        </w:rPr>
+      </w:pPr>
+    </w:p>
+    <w:p>
+      <w:pPr>
+        <w:spacing w:before="240" w:after="0" w:line="360" w:lineRule="auto"/>
+        <w:jc w:val="both"/>
+        <w:rPr>
+          <w:rFonts w:ascii="Roboto" w:hAnsi="Roboto" w:cs="Times New Roman"/>
+          <w:b/>
+          <w:bCs/>
+          <w:sz w:val="24"/>
+          <w:szCs w:val="24"/>
+        </w:rPr>
+      </w:pPr>
+      <w:r>
+        <w:rPr>
+          <w:rFonts w:ascii="Roboto" w:hAnsi="Roboto" w:cs="Times New Roman"/>
+          <w:b/>
+          <w:bCs/>
+          <w:sz w:val="24"/>
+          <w:szCs w:val="24"/>
+        </w:rPr>
+        <w:lastRenderedPageBreak/>
+        <w:t>10 – Explique o comando git add</w:t>
+      </w:r>
+    </w:p>
+    <w:p>
+      <w:pPr>
+        <w:spacing w:before="240" w:after="0" w:line="360" w:lineRule="auto"/>
+        <w:jc w:val="both"/>
+        <w:rPr>
+          <w:rFonts w:ascii="Roboto" w:hAnsi="Roboto" w:cs="Times New Roman"/>
+          <w:sz w:val="24"/>
+          <w:szCs w:val="24"/>
+        </w:rPr>
+      </w:pPr>
+      <w:r>
+        <w:rPr>
+          <w:rFonts w:ascii="Roboto" w:hAnsi="Roboto" w:cs="Times New Roman"/>
+          <w:b/>
+          <w:bCs/>
+          <w:sz w:val="24"/>
+          <w:szCs w:val="24"/>
+        </w:rPr>
+        <w:tab/>
+      </w:r>
+      <w:r>
+        <w:rPr>
+          <w:rFonts w:ascii="Roboto" w:hAnsi="Roboto" w:cs="Times New Roman"/>
+          <w:sz w:val="24"/>
+          <w:szCs w:val="24"/>
+        </w:rPr>
+        <w:t xml:space="preserve">O comando git add </w:t>
+      </w:r>
+      <w:r>
+        <w:rPr>
+          <w:rFonts w:ascii="Roboto" w:hAnsi="Roboto" w:cs="Times New Roman"/>
+          <w:sz w:val="24"/>
+          <w:szCs w:val="24"/>
+        </w:rPr>
+        <w:t>altera o estado de um arquivo para o tipo staged, de modo que ele é preparado para fazer parte do próximo commit.</w:t>
+      </w:r>
+    </w:p>
+    <w:p>
+      <w:pPr>
+        <w:spacing w:before="240" w:after="0" w:line="360" w:lineRule="auto"/>
+        <w:jc w:val="both"/>
+        <w:rPr>
+          <w:rFonts w:ascii="Roboto" w:hAnsi="Roboto" w:cs="Times New Roman"/>
+          <w:b/>
+          <w:bCs/>
+          <w:sz w:val="24"/>
+          <w:szCs w:val="24"/>
+        </w:rPr>
+      </w:pPr>
+      <w:r>
+        <w:rPr>
+          <w:rFonts w:ascii="Roboto" w:hAnsi="Roboto" w:cs="Times New Roman"/>
+          <w:b/>
+          <w:bCs/>
+          <w:sz w:val="24"/>
+          <w:szCs w:val="24"/>
+        </w:rPr>
+        <w:t>11 – Explique o comando git status</w:t>
+      </w:r>
+    </w:p>
+    <w:p>
+      <w:pPr>
+        <w:spacing w:before="240" w:after="0" w:line="360" w:lineRule="auto"/>
+        <w:jc w:val="both"/>
+        <w:rPr>
+          <w:rFonts w:ascii="Roboto" w:hAnsi="Roboto" w:cs="Times New Roman"/>
+          <w:sz w:val="24"/>
+          <w:szCs w:val="24"/>
+        </w:rPr>
+      </w:pPr>
+      <w:r>
+        <w:rPr>
+          <w:rFonts w:ascii="Roboto" w:hAnsi="Roboto" w:cs="Times New Roman"/>
+          <w:b/>
+          <w:bCs/>
+          <w:sz w:val="24"/>
+          <w:szCs w:val="24"/>
+        </w:rPr>
+        <w:tab/>
+      </w:r>
+      <w:r>
+        <w:rPr>
+          <w:rFonts w:ascii="Roboto" w:hAnsi="Roboto" w:cs="Times New Roman"/>
+          <w:sz w:val="24"/>
+          <w:szCs w:val="24"/>
+        </w:rPr>
+        <w:t xml:space="preserve">O comando git status mostra o estado do repositório e da staging area, exibindo as alterações dos arquivos e diferenças entre os arquivos e o commit </w:t>
+      </w:r>
+      <w:r>
+        <w:rPr>
+          <w:rFonts w:ascii="Roboto" w:hAnsi="Roboto" w:cs="Times New Roman"/>
+          <w:sz w:val="24"/>
+          <w:szCs w:val="24"/>
+        </w:rPr>
+        <w:t xml:space="preserve">atual do </w:t>
+      </w:r>
+      <w:r>
+        <w:rPr>
+          <w:rFonts w:ascii="Roboto" w:hAnsi="Roboto" w:cs="Times New Roman"/>
+          <w:sz w:val="24"/>
+          <w:szCs w:val="24"/>
+        </w:rPr>
+        <w:t>Head.</w:t>
+      </w:r>
+      <w:r>
+        <w:rPr>
+          <w:rFonts w:ascii="Roboto" w:hAnsi="Roboto" w:cs="Times New Roman"/>
+          <w:sz w:val="24"/>
+          <w:szCs w:val="24"/>
+        </w:rPr>
+        <w:t xml:space="preserve"> Além disso, exibe os caminhos da working tree e os estados dos arquivos, se estão sendo rastreados ou não, se há arquivos para serem adicionados à staging area, entre outras informações.</w:t>
+      </w:r>
+    </w:p>
+    <w:p>
+      <w:pPr>
+        <w:spacing w:after="0" w:line="360" w:lineRule="auto"/>
+        <w:jc w:val="both"/>
+        <w:rPr>
+          <w:rFonts w:ascii="Roboto" w:hAnsi="Roboto" w:cs="Times New Roman"/>
+          <w:sz w:val="24"/>
+          <w:szCs w:val="24"/>
+        </w:rPr>
+      </w:pPr>
+    </w:p>
+    <w:p>
+      <w:pPr>
+        <w:spacing w:after="0" w:line="360" w:lineRule="auto"/>
+        <w:jc w:val="both"/>
+        <w:rPr>
+          <w:rFonts w:ascii="Roboto" w:hAnsi="Roboto" w:cs="Times New Roman"/>
+          <w:b/>
+          <w:bCs/>
+          <w:sz w:val="24"/>
+          <w:szCs w:val="24"/>
+        </w:rPr>
+      </w:pPr>
+      <w:r>
+        <w:rPr>
+          <w:rFonts w:ascii="Roboto" w:hAnsi="Roboto" w:cs="Times New Roman"/>
+          <w:b/>
+          <w:bCs/>
+          <w:sz w:val="24"/>
+          <w:szCs w:val="24"/>
+        </w:rPr>
+        <w:t>12 – Explique o comando git commit</w:t>
+      </w:r>
+    </w:p>
+    <w:p>
+      <w:pPr>
+        <w:spacing w:before="240" w:line="360" w:lineRule="auto"/>
+        <w:jc w:val="both"/>
+        <w:rPr>
+          <w:rFonts w:ascii="Roboto" w:hAnsi="Roboto" w:cs="Times New Roman"/>
+          <w:sz w:val="24"/>
+          <w:szCs w:val="24"/>
+        </w:rPr>
+      </w:pPr>
+      <w:r>
+        <w:rPr>
+          <w:rFonts w:ascii="Roboto" w:hAnsi="Roboto" w:cs="Times New Roman"/>
+          <w:b/>
+          <w:bCs/>
+          <w:sz w:val="24"/>
+          <w:szCs w:val="24"/>
+        </w:rPr>
+        <w:tab/>
+      </w:r>
+      <w:r>
+        <w:rPr>
+          <w:rFonts w:ascii="Roboto" w:hAnsi="Roboto" w:cs="Times New Roman"/>
+          <w:sz w:val="24"/>
+          <w:szCs w:val="24"/>
+        </w:rPr>
+        <w:t>O comando git commit é utilizado para criar um commit dentro do projeto, de modo que esse commit combina o conteúdo corrente das alterações na working tree assim como seu índice e uma mensagem de log descrevendo as mudanças. O novo commit criado é adicionado à Head, de modo que sua ponta é atualizada para ele.</w:t>
+      </w:r>
+    </w:p>
+    <w:p>
+      <w:pPr>
+        <w:spacing w:after="0" w:line="360" w:lineRule="auto"/>
+        <w:jc w:val="both"/>
+        <w:rPr>
+          <w:rFonts w:ascii="Roboto" w:hAnsi="Roboto" w:cs="Times New Roman"/>
+          <w:b/>
+          <w:bCs/>
+          <w:sz w:val="24"/>
+          <w:szCs w:val="24"/>
+        </w:rPr>
+      </w:pPr>
+      <w:r>
+        <w:rPr>
+          <w:rFonts w:ascii="Roboto" w:hAnsi="Roboto" w:cs="Times New Roman"/>
+          <w:b/>
+          <w:bCs/>
+          <w:sz w:val="24"/>
+          <w:szCs w:val="24"/>
+        </w:rPr>
+        <w:t>13 – Explique o comando git log</w:t>
+      </w:r>
+    </w:p>
+    <w:p>
+      <w:pPr>
+        <w:spacing w:before="240" w:after="0" w:line="360" w:lineRule="auto"/>
+        <w:jc w:val="both"/>
+        <w:rPr>
+          <w:rFonts w:ascii="Roboto" w:hAnsi="Roboto" w:cs="Times New Roman"/>
+          <w:sz w:val="24"/>
+          <w:szCs w:val="24"/>
+        </w:rPr>
+      </w:pPr>
+      <w:r>
+        <w:rPr>
+          <w:rFonts w:ascii="Roboto" w:hAnsi="Roboto" w:cs="Times New Roman"/>
+          <w:b/>
+          <w:bCs/>
+          <w:sz w:val="24"/>
+          <w:szCs w:val="24"/>
+        </w:rPr>
+        <w:tab/>
+      </w:r>
+      <w:r>
+        <w:rPr>
+          <w:rFonts w:ascii="Roboto" w:hAnsi="Roboto" w:cs="Times New Roman"/>
+          <w:sz w:val="24"/>
+          <w:szCs w:val="24"/>
+        </w:rPr>
+        <w:t>O comando git log</w:t>
+      </w:r>
+      <w:r>
+        <w:rPr>
+          <w:rFonts w:ascii="Roboto" w:hAnsi="Roboto" w:cs="Times New Roman"/>
+          <w:sz w:val="24"/>
+          <w:szCs w:val="24"/>
+        </w:rPr>
+        <w:t xml:space="preserve"> exibe um histórico dos commits do projeto. É possível procurar por commits por meio de seu identificador, ver quais são os contribuintes do projeto, reverter mudanças entre outros.</w:t>
+      </w:r>
+    </w:p>
+    <w:p>
+      <w:pPr>
+        <w:spacing w:before="240" w:after="0" w:line="360" w:lineRule="auto"/>
+        <w:jc w:val="both"/>
+        <w:rPr>
+          <w:rFonts w:ascii="Roboto" w:hAnsi="Roboto" w:cs="Times New Roman"/>
+          <w:b/>
+          <w:bCs/>
+          <w:sz w:val="24"/>
+          <w:szCs w:val="24"/>
+        </w:rPr>
+      </w:pPr>
+      <w:r>
+        <w:rPr>
+          <w:rFonts w:ascii="Roboto" w:hAnsi="Roboto" w:cs="Times New Roman"/>
+          <w:b/>
+          <w:bCs/>
+          <w:sz w:val="24"/>
+          <w:szCs w:val="24"/>
+        </w:rPr>
+        <w:t xml:space="preserve">14 – Explique o comando </w:t>
+      </w:r>
+      <w:r>
+        <w:rPr>
+          <w:rFonts w:ascii="Roboto" w:hAnsi="Roboto" w:cs="Times New Roman"/>
+          <w:b/>
+          <w:bCs/>
+          <w:sz w:val="24"/>
+          <w:szCs w:val="24"/>
+        </w:rPr>
+        <w:t xml:space="preserve">git </w:t>
+      </w:r>
+      <w:r>
+        <w:rPr>
+          <w:rFonts w:ascii="Roboto" w:hAnsi="Roboto" w:cs="Times New Roman"/>
+          <w:b/>
+          <w:bCs/>
+          <w:sz w:val="24"/>
+          <w:szCs w:val="24"/>
+        </w:rPr>
+        <w:t>checkout -b</w:t>
+      </w:r>
+    </w:p>
+    <w:p>
+      <w:pPr>
+        <w:spacing w:before="240" w:after="0" w:line="360" w:lineRule="auto"/>
+        <w:jc w:val="both"/>
+        <w:rPr>
+          <w:rFonts w:ascii="Roboto" w:hAnsi="Roboto" w:cs="Times New Roman"/>
+          <w:sz w:val="24"/>
+          <w:szCs w:val="24"/>
+        </w:rPr>
+      </w:pPr>
+      <w:r>
+        <w:rPr>
+          <w:rFonts w:ascii="Roboto" w:hAnsi="Roboto" w:cs="Times New Roman"/>
+          <w:b/>
+          <w:bCs/>
+          <w:sz w:val="24"/>
+          <w:szCs w:val="24"/>
+        </w:rPr>
+        <w:tab/>
+      </w:r>
+      <w:r>
+        <w:rPr>
+          <w:rFonts w:ascii="Roboto" w:hAnsi="Roboto" w:cs="Times New Roman"/>
+          <w:sz w:val="24"/>
+          <w:szCs w:val="24"/>
+        </w:rPr>
+        <w:t>O comando git checkout -b permite atualizar a referência da Head para o nome da branch especificada após a flag -b.</w:t>
+      </w:r>
+      <w:r>
+        <w:rPr>
+          <w:rFonts w:ascii="Roboto" w:hAnsi="Roboto" w:cs="Times New Roman"/>
+          <w:sz w:val="24"/>
+          <w:szCs w:val="24"/>
+        </w:rPr>
+        <w:t xml:space="preserve"> Desse modo, é trocada a branch em que se está desenvolvendo.</w:t>
+      </w:r>
+    </w:p>
+    <w:p>
+      <w:pPr>
+        <w:spacing w:before="240" w:after="0" w:line="360" w:lineRule="auto"/>
+        <w:jc w:val="both"/>
+        <w:rPr>
+          <w:rFonts w:ascii="Roboto" w:hAnsi="Roboto" w:cs="Times New Roman"/>
+          <w:b/>
+          <w:bCs/>
+          <w:sz w:val="24"/>
+          <w:szCs w:val="24"/>
+        </w:rPr>
+      </w:pPr>
+      <w:r>
+        <w:rPr>
+          <w:rFonts w:ascii="Roboto" w:hAnsi="Roboto" w:cs="Times New Roman"/>
+          <w:b/>
+          <w:bCs/>
+          <w:sz w:val="24"/>
+          <w:szCs w:val="24"/>
+        </w:rPr>
+        <w:t>15 – Explique o comando git reset e suas três opções</w:t>
+      </w:r>
+    </w:p>
+    <w:p>
+      <w:pPr>
+        <w:spacing w:before="240" w:after="0" w:line="360" w:lineRule="auto"/>
+        <w:jc w:val="both"/>
+        <w:rPr>
+          <w:rFonts w:ascii="Roboto" w:hAnsi="Roboto" w:cs="Times New Roman"/>
+          <w:sz w:val="24"/>
+          <w:szCs w:val="24"/>
+        </w:rPr>
+      </w:pPr>
+      <w:r>
+        <w:rPr>
+          <w:rFonts w:ascii="Roboto" w:hAnsi="Roboto" w:cs="Times New Roman"/>
+          <w:sz w:val="24"/>
+          <w:szCs w:val="24"/>
+        </w:rPr>
+        <w:tab/>
+        <w:t xml:space="preserve">O comando git reset </w:t>
+      </w:r>
+      <w:r>
+        <w:rPr>
+          <w:rFonts w:ascii="Roboto" w:hAnsi="Roboto" w:cs="Times New Roman"/>
+          <w:sz w:val="24"/>
+          <w:szCs w:val="24"/>
+        </w:rPr>
+        <w:t xml:space="preserve">permite desfazer um commit, apresentando três opções: soft reset, mixed reset e hard reset. </w:t>
+      </w:r>
+    </w:p>
+    <w:p>
+      <w:pPr>
+        <w:spacing w:before="240" w:after="0" w:line="360" w:lineRule="auto"/>
+        <w:ind w:firstLine="708"/>
+        <w:jc w:val="both"/>
+        <w:rPr>
+          <w:rFonts w:ascii="Roboto" w:hAnsi="Roboto" w:cs="Times New Roman"/>
+          <w:sz w:val="24"/>
+          <w:szCs w:val="24"/>
+        </w:rPr>
+      </w:pPr>
+      <w:r>
+        <w:rPr>
+          <w:rFonts w:ascii="Roboto" w:hAnsi="Roboto" w:cs="Times New Roman"/>
+          <w:sz w:val="24"/>
+          <w:szCs w:val="24"/>
+        </w:rPr>
+        <w:lastRenderedPageBreak/>
+        <w:t xml:space="preserve">Na opção de </w:t>
+      </w:r>
+      <w:r>
+        <w:rPr>
+          <w:rFonts w:ascii="Roboto" w:hAnsi="Roboto" w:cs="Times New Roman"/>
+          <w:b/>
+          <w:bCs/>
+          <w:sz w:val="24"/>
+          <w:szCs w:val="24"/>
+        </w:rPr>
+        <w:t>soft reset</w:t>
+      </w:r>
       <w:r>
         <w:rPr>
           <w:rFonts w:ascii="Roboto" w:hAnsi="Roboto" w:cs="Times New Roman"/>
@@ -631,18 +1687,621 @@
         </w:rPr>
         <w:t xml:space="preserve"> </w:t>
       </w:r>
-      <w:proofErr w:type="spellStart"/>
-      <w:r>
-        <w:rPr>
-          <w:rFonts w:ascii="Roboto" w:hAnsi="Roboto" w:cs="Times New Roman"/>
-          <w:b/>
-          <w:bCs/>
-          <w:sz w:val="24"/>
-          <w:szCs w:val="24"/>
-        </w:rPr>
-        <w:t>area</w:t>
-      </w:r>
-      <w:proofErr w:type="spellEnd"/>
+      <w:r>
+        <w:rPr>
+          <w:rFonts w:ascii="Roboto" w:hAnsi="Roboto" w:cs="Times New Roman"/>
+          <w:sz w:val="24"/>
+          <w:szCs w:val="24"/>
+        </w:rPr>
+        <w:t>o Head é movido para o commit desejado sem alterações na staging area e no working directory.</w:t>
+      </w:r>
+    </w:p>
+    <w:p>
+      <w:pPr>
+        <w:spacing w:before="240" w:after="0" w:line="360" w:lineRule="auto"/>
+        <w:ind w:firstLine="708"/>
+        <w:jc w:val="both"/>
+        <w:rPr>
+          <w:rFonts w:ascii="Roboto" w:hAnsi="Roboto" w:cs="Times New Roman"/>
+          <w:sz w:val="24"/>
+          <w:szCs w:val="24"/>
+        </w:rPr>
+      </w:pPr>
+      <w:r>
+        <w:rPr>
+          <w:rFonts w:ascii="Roboto" w:hAnsi="Roboto" w:cs="Times New Roman"/>
+          <w:sz w:val="24"/>
+          <w:szCs w:val="24"/>
+        </w:rPr>
+        <w:t xml:space="preserve">Na opção de </w:t>
+      </w:r>
+      <w:r>
+        <w:rPr>
+          <w:rFonts w:ascii="Roboto" w:hAnsi="Roboto" w:cs="Times New Roman"/>
+          <w:b/>
+          <w:bCs/>
+          <w:sz w:val="24"/>
+          <w:szCs w:val="24"/>
+        </w:rPr>
+        <w:t>mixed reset</w:t>
+      </w:r>
+      <w:r>
+        <w:rPr>
+          <w:rFonts w:ascii="Roboto" w:hAnsi="Roboto" w:cs="Times New Roman"/>
+          <w:b/>
+          <w:bCs/>
+          <w:sz w:val="24"/>
+          <w:szCs w:val="24"/>
+        </w:rPr>
+        <w:t xml:space="preserve"> </w:t>
+      </w:r>
+      <w:r>
+        <w:rPr>
+          <w:rFonts w:ascii="Roboto" w:hAnsi="Roboto" w:cs="Times New Roman"/>
+          <w:sz w:val="24"/>
+          <w:szCs w:val="24"/>
+        </w:rPr>
+        <w:t>o Head é movido para o commit desejado gerando alteraçãos apenas na staging area, mantendo o working directory inalterado.</w:t>
+      </w:r>
+    </w:p>
+    <w:p>
+      <w:pPr>
+        <w:spacing w:before="240" w:after="0" w:line="360" w:lineRule="auto"/>
+        <w:ind w:firstLine="708"/>
+        <w:jc w:val="both"/>
+        <w:rPr>
+          <w:rFonts w:ascii="Roboto" w:hAnsi="Roboto" w:cs="Times New Roman"/>
+          <w:sz w:val="24"/>
+          <w:szCs w:val="24"/>
+        </w:rPr>
+      </w:pPr>
+      <w:r>
+        <w:rPr>
+          <w:rFonts w:ascii="Roboto" w:hAnsi="Roboto" w:cs="Times New Roman"/>
+          <w:sz w:val="24"/>
+          <w:szCs w:val="24"/>
+        </w:rPr>
+        <w:t xml:space="preserve">Já na opção de </w:t>
+      </w:r>
+      <w:r>
+        <w:rPr>
+          <w:rFonts w:ascii="Roboto" w:hAnsi="Roboto" w:cs="Times New Roman"/>
+          <w:b/>
+          <w:bCs/>
+          <w:sz w:val="24"/>
+          <w:szCs w:val="24"/>
+        </w:rPr>
+        <w:t>hard reset</w:t>
+      </w:r>
+      <w:r>
+        <w:rPr>
+          <w:rFonts w:ascii="Roboto" w:hAnsi="Roboto" w:cs="Times New Roman"/>
+          <w:sz w:val="24"/>
+          <w:szCs w:val="24"/>
+        </w:rPr>
+        <w:t xml:space="preserve"> o Head é movido para o commit desejado alterando tanto como a staging area e o working directory, de modo que todas as alterações realizadas após o commit para o qual o Head foi movido são perdidos.</w:t>
+      </w:r>
+    </w:p>
+    <w:p>
+      <w:pPr>
+        <w:spacing w:before="240" w:after="0" w:line="360" w:lineRule="auto"/>
+        <w:jc w:val="both"/>
+        <w:rPr>
+          <w:rFonts w:ascii="Roboto" w:hAnsi="Roboto" w:cs="Times New Roman"/>
+          <w:b/>
+          <w:bCs/>
+          <w:sz w:val="24"/>
+          <w:szCs w:val="24"/>
+        </w:rPr>
+      </w:pPr>
+      <w:r>
+        <w:rPr>
+          <w:rFonts w:ascii="Roboto" w:hAnsi="Roboto" w:cs="Times New Roman"/>
+          <w:b/>
+          <w:bCs/>
+          <w:sz w:val="24"/>
+          <w:szCs w:val="24"/>
+        </w:rPr>
+        <w:t>16 – Explique o comando git revert</w:t>
+      </w:r>
+    </w:p>
+    <w:p>
+      <w:pPr>
+        <w:spacing w:before="240" w:after="0" w:line="360" w:lineRule="auto"/>
+        <w:jc w:val="both"/>
+        <w:rPr>
+          <w:rFonts w:ascii="Roboto" w:hAnsi="Roboto" w:cs="Times New Roman"/>
+          <w:sz w:val="24"/>
+          <w:szCs w:val="24"/>
+        </w:rPr>
+      </w:pPr>
+      <w:r>
+        <w:rPr>
+          <w:rFonts w:ascii="Roboto" w:hAnsi="Roboto" w:cs="Times New Roman"/>
+          <w:b/>
+          <w:bCs/>
+          <w:sz w:val="24"/>
+          <w:szCs w:val="24"/>
+        </w:rPr>
+        <w:tab/>
+      </w:r>
+      <w:r>
+        <w:rPr>
+          <w:rFonts w:ascii="Roboto" w:hAnsi="Roboto" w:cs="Times New Roman"/>
+          <w:sz w:val="24"/>
+          <w:szCs w:val="24"/>
+        </w:rPr>
+        <w:t>O comando git revert também permite desfazer commits.</w:t>
+      </w:r>
+      <w:r>
+        <w:rPr>
+          <w:rFonts w:ascii="Roboto" w:hAnsi="Roboto" w:cs="Times New Roman"/>
+          <w:sz w:val="24"/>
+          <w:szCs w:val="24"/>
+        </w:rPr>
+        <w:t xml:space="preserve"> Dado um ou mais commits, reverte as mudanças e cria um novo commit para registrar as mudanças. Esse novo commit é utilizado para reverter os efeitos de commits anteriores e, para que funcione corretamente, requer que a working tree esteja limpa.</w:t>
+      </w:r>
+    </w:p>
+    <w:p>
+      <w:pPr>
+        <w:spacing w:before="240" w:after="0" w:line="360" w:lineRule="auto"/>
+        <w:jc w:val="both"/>
+        <w:rPr>
+          <w:rFonts w:ascii="Roboto" w:hAnsi="Roboto" w:cs="Times New Roman"/>
+          <w:b/>
+          <w:bCs/>
+          <w:sz w:val="24"/>
+          <w:szCs w:val="24"/>
+        </w:rPr>
+      </w:pPr>
+      <w:r>
+        <w:rPr>
+          <w:rFonts w:ascii="Roboto" w:hAnsi="Roboto" w:cs="Times New Roman"/>
+          <w:b/>
+          <w:bCs/>
+          <w:sz w:val="24"/>
+          <w:szCs w:val="24"/>
+        </w:rPr>
+        <w:t>17 – Explique o comando git clone</w:t>
+      </w:r>
+    </w:p>
+    <w:p>
+      <w:pPr>
+        <w:spacing w:before="240" w:after="0" w:line="360" w:lineRule="auto"/>
+        <w:jc w:val="both"/>
+        <w:rPr>
+          <w:rFonts w:ascii="Roboto" w:hAnsi="Roboto" w:cs="Times New Roman"/>
+          <w:sz w:val="24"/>
+          <w:szCs w:val="24"/>
+        </w:rPr>
+      </w:pPr>
+      <w:r>
+        <w:rPr>
+          <w:rFonts w:ascii="Roboto" w:hAnsi="Roboto" w:cs="Times New Roman"/>
+          <w:sz w:val="24"/>
+          <w:szCs w:val="24"/>
+        </w:rPr>
+        <w:tab/>
+        <w:t xml:space="preserve">O comando git clone clona um repositório git em um novo diretório na máquina, criando rastreamento remoto para cada branch do repositório clonado e faz o check out para </w:t>
+      </w:r>
+      <w:r>
+        <w:rPr>
+          <w:rFonts w:ascii="Roboto" w:hAnsi="Roboto" w:cs="Times New Roman"/>
+          <w:sz w:val="24"/>
+          <w:szCs w:val="24"/>
+        </w:rPr>
+        <w:t>a branch inicial. O clone pode ser feito por meio de protocolo HTTPS, por S</w:t>
+      </w:r>
+      <w:r>
+        <w:rPr>
+          <w:rFonts w:ascii="Roboto" w:hAnsi="Roboto" w:cs="Times New Roman"/>
+          <w:sz w:val="24"/>
+          <w:szCs w:val="24"/>
+        </w:rPr>
+        <w:t>S</w:t>
+      </w:r>
+      <w:r>
+        <w:rPr>
+          <w:rFonts w:ascii="Roboto" w:hAnsi="Roboto" w:cs="Times New Roman"/>
+          <w:sz w:val="24"/>
+          <w:szCs w:val="24"/>
+        </w:rPr>
+        <w:t>H ou pela CLI do Github, por exemplo.</w:t>
+      </w:r>
+    </w:p>
+    <w:p>
+      <w:pPr>
+        <w:spacing w:before="240" w:after="0" w:line="360" w:lineRule="auto"/>
+        <w:jc w:val="both"/>
+        <w:rPr>
+          <w:rFonts w:ascii="Roboto" w:hAnsi="Roboto" w:cs="Times New Roman"/>
+          <w:b/>
+          <w:bCs/>
+          <w:sz w:val="24"/>
+          <w:szCs w:val="24"/>
+        </w:rPr>
+      </w:pPr>
+      <w:r>
+        <w:rPr>
+          <w:rFonts w:ascii="Roboto" w:hAnsi="Roboto" w:cs="Times New Roman"/>
+          <w:b/>
+          <w:bCs/>
+          <w:sz w:val="24"/>
+          <w:szCs w:val="24"/>
+        </w:rPr>
+        <w:t>18 – Explique o comando git push</w:t>
+      </w:r>
+    </w:p>
+    <w:p>
+      <w:pPr>
+        <w:spacing w:before="240" w:after="0" w:line="360" w:lineRule="auto"/>
+        <w:jc w:val="both"/>
+        <w:rPr>
+          <w:rFonts w:ascii="Roboto" w:hAnsi="Roboto" w:cs="Times New Roman"/>
+          <w:sz w:val="24"/>
+          <w:szCs w:val="24"/>
+        </w:rPr>
+      </w:pPr>
+      <w:r>
+        <w:rPr>
+          <w:rFonts w:ascii="Roboto" w:hAnsi="Roboto" w:cs="Times New Roman"/>
+          <w:b/>
+          <w:bCs/>
+          <w:sz w:val="24"/>
+          <w:szCs w:val="24"/>
+        </w:rPr>
+        <w:tab/>
+      </w:r>
+      <w:r>
+        <w:rPr>
+          <w:rFonts w:ascii="Roboto" w:hAnsi="Roboto" w:cs="Times New Roman"/>
+          <w:sz w:val="24"/>
+          <w:szCs w:val="24"/>
+        </w:rPr>
+        <w:t>O comando git push atualiza as refs remotas utilizando as refs locais, ou seja, envia as mudanças do repositório local para o repositório remoto. Após adicionarmos as mudanças para o stage e realizar seu commit, o comando push é responsável por fazer o envio dessas mudanças.</w:t>
+      </w:r>
+    </w:p>
+    <w:p>
+      <w:pPr>
+        <w:spacing w:before="240" w:after="0" w:line="360" w:lineRule="auto"/>
+        <w:jc w:val="both"/>
+        <w:rPr>
+          <w:rFonts w:ascii="Roboto" w:hAnsi="Roboto" w:cs="Times New Roman"/>
+          <w:sz w:val="24"/>
+          <w:szCs w:val="24"/>
+        </w:rPr>
+      </w:pPr>
+    </w:p>
+    <w:p>
+      <w:pPr>
+        <w:spacing w:before="240" w:after="0" w:line="360" w:lineRule="auto"/>
+        <w:jc w:val="both"/>
+        <w:rPr>
+          <w:rFonts w:ascii="Roboto" w:hAnsi="Roboto" w:cs="Times New Roman"/>
+          <w:sz w:val="24"/>
+          <w:szCs w:val="24"/>
+        </w:rPr>
+      </w:pPr>
+    </w:p>
+    <w:p>
+      <w:pPr>
+        <w:spacing w:before="240" w:after="0" w:line="360" w:lineRule="auto"/>
+        <w:jc w:val="both"/>
+        <w:rPr>
+          <w:rFonts w:ascii="Roboto" w:hAnsi="Roboto" w:cs="Times New Roman"/>
+          <w:b/>
+          <w:bCs/>
+          <w:sz w:val="24"/>
+          <w:szCs w:val="24"/>
+        </w:rPr>
+      </w:pPr>
+      <w:r>
+        <w:rPr>
+          <w:rFonts w:ascii="Roboto" w:hAnsi="Roboto" w:cs="Times New Roman"/>
+          <w:b/>
+          <w:bCs/>
+          <w:sz w:val="24"/>
+          <w:szCs w:val="24"/>
+        </w:rPr>
+        <w:lastRenderedPageBreak/>
+        <w:t>19 – Explique o comando git pull</w:t>
+      </w:r>
+    </w:p>
+    <w:p>
+      <w:pPr>
+        <w:spacing w:before="240" w:after="0" w:line="360" w:lineRule="auto"/>
+        <w:jc w:val="both"/>
+        <w:rPr>
+          <w:rFonts w:ascii="Roboto" w:hAnsi="Roboto" w:cs="Times New Roman"/>
+          <w:sz w:val="24"/>
+          <w:szCs w:val="24"/>
+        </w:rPr>
+      </w:pPr>
+      <w:r>
+        <w:rPr>
+          <w:rFonts w:ascii="Roboto" w:hAnsi="Roboto" w:cs="Times New Roman"/>
+          <w:sz w:val="24"/>
+          <w:szCs w:val="24"/>
+        </w:rPr>
+        <w:tab/>
+        <w:t xml:space="preserve">O comando git pull é responsável por incorporar as mudanças do repositório remoto no repositório local. Desse modo, é interessante sempre utilizá-lo no início do desenvolvimento para que a branch atual esteja sempre atualizada e compatível com o repositório remoto, assim evitando </w:t>
+      </w:r>
+      <w:r>
+        <w:rPr>
+          <w:rFonts w:ascii="Roboto" w:hAnsi="Roboto" w:cs="Times New Roman"/>
+          <w:sz w:val="24"/>
+          <w:szCs w:val="24"/>
+        </w:rPr>
+        <w:t>conflitos e problemas futuros.</w:t>
+      </w:r>
+    </w:p>
+    <w:p>
+      <w:pPr>
+        <w:spacing w:before="240" w:after="0" w:line="360" w:lineRule="auto"/>
+        <w:jc w:val="both"/>
+        <w:rPr>
+          <w:rFonts w:ascii="Roboto" w:hAnsi="Roboto" w:cs="Times New Roman"/>
+          <w:b/>
+          <w:bCs/>
+          <w:sz w:val="24"/>
+          <w:szCs w:val="24"/>
+        </w:rPr>
+      </w:pPr>
+      <w:r>
+        <w:rPr>
+          <w:rFonts w:ascii="Roboto" w:hAnsi="Roboto" w:cs="Times New Roman"/>
+          <w:b/>
+          <w:bCs/>
+          <w:sz w:val="24"/>
+          <w:szCs w:val="24"/>
+        </w:rPr>
+        <w:t>20 – Como ignorar o versionamento de arquivos no Git</w:t>
+      </w:r>
+    </w:p>
+    <w:p>
+      <w:pPr>
+        <w:spacing w:before="240" w:after="0" w:line="360" w:lineRule="auto"/>
+        <w:jc w:val="both"/>
+        <w:rPr>
+          <w:rFonts w:ascii="Roboto" w:hAnsi="Roboto" w:cs="Times New Roman"/>
+          <w:sz w:val="24"/>
+          <w:szCs w:val="24"/>
+        </w:rPr>
+      </w:pPr>
+      <w:r>
+        <w:rPr>
+          <w:rFonts w:ascii="Roboto" w:hAnsi="Roboto" w:cs="Times New Roman"/>
+          <w:sz w:val="24"/>
+          <w:szCs w:val="24"/>
+        </w:rPr>
+        <w:tab/>
+        <w:t>Para que arquivos ou diretórios sejam ignorados pelo versionamento de arquivos no Git, é necessária a criação de um arquivo .gitignore. Ao adicionarmos o nome e/ou extensão de arquivos assim como de diretórios o Git passará a ignorar alterações nos itens configurados no arquivo .gitignore.</w:t>
+      </w:r>
+    </w:p>
+    <w:p>
+      <w:pPr>
+        <w:spacing w:before="240" w:after="0" w:line="360" w:lineRule="auto"/>
+        <w:jc w:val="both"/>
+        <w:rPr>
+          <w:rFonts w:ascii="Roboto" w:hAnsi="Roboto" w:cs="Times New Roman"/>
+          <w:sz w:val="24"/>
+          <w:szCs w:val="24"/>
+        </w:rPr>
+      </w:pPr>
+      <w:r>
+        <w:rPr>
+          <w:rFonts w:ascii="Roboto" w:hAnsi="Roboto" w:cs="Times New Roman"/>
+          <w:b/>
+          <w:bCs/>
+          <w:sz w:val="24"/>
+          <w:szCs w:val="24"/>
+        </w:rPr>
+        <w:t>21 – No TerraLab utilizamos as branches master ou main, develop e staging. Explique o objetivo de cada uma</w:t>
+      </w:r>
+      <w:r>
+        <w:rPr>
+          <w:rFonts w:ascii="Roboto" w:hAnsi="Roboto" w:cs="Times New Roman"/>
+          <w:sz w:val="24"/>
+          <w:szCs w:val="24"/>
+        </w:rPr>
+        <w:t>.</w:t>
+      </w:r>
+    </w:p>
+    <w:p>
+      <w:pPr>
+        <w:spacing w:before="240" w:after="0" w:line="360" w:lineRule="auto"/>
+        <w:jc w:val="both"/>
+        <w:rPr>
+          <w:rFonts w:ascii="Roboto" w:hAnsi="Roboto" w:cs="Times New Roman"/>
+          <w:sz w:val="24"/>
+          <w:szCs w:val="24"/>
+        </w:rPr>
+      </w:pPr>
+      <w:r>
+        <w:rPr>
+          <w:rFonts w:ascii="Roboto" w:hAnsi="Roboto" w:cs="Times New Roman"/>
+          <w:sz w:val="24"/>
+          <w:szCs w:val="24"/>
+        </w:rPr>
+        <w:tab/>
+        <w:t xml:space="preserve">A </w:t>
+      </w:r>
+      <w:r>
+        <w:rPr>
+          <w:rFonts w:ascii="Roboto" w:hAnsi="Roboto" w:cs="Times New Roman"/>
+          <w:b/>
+          <w:bCs/>
+          <w:sz w:val="24"/>
+          <w:szCs w:val="24"/>
+        </w:rPr>
+        <w:t>branch master ou main</w:t>
+      </w:r>
+      <w:r>
+        <w:rPr>
+          <w:rFonts w:ascii="Roboto" w:hAnsi="Roboto" w:cs="Times New Roman"/>
+          <w:sz w:val="24"/>
+          <w:szCs w:val="24"/>
+        </w:rPr>
+        <w:t xml:space="preserve"> é a branch principal da versão, contendo o código mais estável assim como alterações testadas e homologadas.</w:t>
+      </w:r>
+      <w:r>
+        <w:rPr>
+          <w:rFonts w:ascii="Roboto" w:hAnsi="Roboto" w:cs="Times New Roman"/>
+          <w:sz w:val="24"/>
+          <w:szCs w:val="24"/>
+        </w:rPr>
+        <w:t xml:space="preserve"> A </w:t>
+      </w:r>
+      <w:r>
+        <w:rPr>
+          <w:rFonts w:ascii="Roboto" w:hAnsi="Roboto" w:cs="Times New Roman"/>
+          <w:b/>
+          <w:bCs/>
+          <w:sz w:val="24"/>
+          <w:szCs w:val="24"/>
+        </w:rPr>
+        <w:t>branch develop</w:t>
+      </w:r>
+      <w:r>
+        <w:rPr>
+          <w:rFonts w:ascii="Roboto" w:hAnsi="Roboto" w:cs="Times New Roman"/>
+          <w:sz w:val="24"/>
+          <w:szCs w:val="24"/>
+        </w:rPr>
+        <w:t xml:space="preserve"> é criada a partir da branch main, de modo que a partir dela que são desenvolvidas todas as melhorias e evoluções de funcionalidades ou bug fixes.</w:t>
+      </w:r>
+    </w:p>
+    <w:p>
+      <w:pPr>
+        <w:spacing w:before="240" w:after="0" w:line="360" w:lineRule="auto"/>
+        <w:ind w:firstLine="708"/>
+        <w:jc w:val="both"/>
+        <w:rPr>
+          <w:rFonts w:ascii="Roboto" w:hAnsi="Roboto" w:cs="Times New Roman"/>
+          <w:sz w:val="24"/>
+          <w:szCs w:val="24"/>
+        </w:rPr>
+      </w:pPr>
+      <w:r>
+        <w:rPr>
+          <w:rFonts w:ascii="Roboto" w:hAnsi="Roboto" w:cs="Times New Roman"/>
+          <w:sz w:val="24"/>
+          <w:szCs w:val="24"/>
+        </w:rPr>
+        <w:t xml:space="preserve">Já a branch </w:t>
+      </w:r>
+      <w:r>
+        <w:rPr>
+          <w:rFonts w:ascii="Roboto" w:hAnsi="Roboto" w:cs="Times New Roman"/>
+          <w:b/>
+          <w:bCs/>
+          <w:sz w:val="24"/>
+          <w:szCs w:val="24"/>
+        </w:rPr>
+        <w:t xml:space="preserve">staging </w:t>
+      </w:r>
+      <w:r>
+        <w:rPr>
+          <w:rFonts w:ascii="Roboto" w:hAnsi="Roboto" w:cs="Times New Roman"/>
+          <w:sz w:val="24"/>
+          <w:szCs w:val="24"/>
+        </w:rPr>
+        <w:t>é</w:t>
+      </w:r>
+      <w:r>
+        <w:rPr>
+          <w:rFonts w:ascii="Roboto" w:hAnsi="Roboto" w:cs="Times New Roman"/>
+          <w:sz w:val="24"/>
+          <w:szCs w:val="24"/>
+        </w:rPr>
+        <w:t xml:space="preserve"> criada a partir da branch develop e é utilizada para colocar em teste as modificações geradas pelos desenvolvedores. Após a aprovação das modificações, que ocorre após uma rotina de testes, a versão da branch staging é mesclada à branch main. Após esse merge temos uma nova versão </w:t>
+      </w:r>
+      <w:r>
+        <w:rPr>
+          <w:rFonts w:ascii="Roboto" w:hAnsi="Roboto" w:cs="Times New Roman"/>
+          <w:sz w:val="24"/>
+          <w:szCs w:val="24"/>
+        </w:rPr>
+        <w:t>do software.</w:t>
+      </w:r>
+    </w:p>
+    <w:p>
+      <w:pPr>
+        <w:spacing w:before="240" w:after="0" w:line="360" w:lineRule="auto"/>
+        <w:jc w:val="both"/>
+        <w:rPr>
+          <w:rFonts w:ascii="Roboto" w:hAnsi="Roboto" w:cs="Times New Roman"/>
+          <w:sz w:val="24"/>
+          <w:szCs w:val="24"/>
+        </w:rPr>
+      </w:pPr>
+    </w:p>
+    <w:p>
+      <w:pPr>
+        <w:spacing w:before="240" w:after="0" w:line="360" w:lineRule="auto"/>
+        <w:jc w:val="both"/>
+        <w:rPr>
+          <w:rFonts w:ascii="Roboto" w:hAnsi="Roboto" w:cs="Times New Roman"/>
+          <w:sz w:val="24"/>
+          <w:szCs w:val="24"/>
+        </w:rPr>
+      </w:pPr>
+    </w:p>
+    <w:p>
+      <w:pPr>
+        <w:spacing w:before="240" w:after="0" w:line="360" w:lineRule="auto"/>
+        <w:jc w:val="both"/>
+        <w:rPr>
+          <w:rFonts w:ascii="Roboto" w:hAnsi="Roboto" w:cs="Times New Roman"/>
+          <w:sz w:val="24"/>
+          <w:szCs w:val="24"/>
+        </w:rPr>
+      </w:pPr>
+    </w:p>
+    <w:p>
+      <w:pPr>
+        <w:spacing w:before="240" w:after="0" w:line="360" w:lineRule="auto"/>
+        <w:jc w:val="both"/>
+        <w:rPr>
+          <w:rFonts w:ascii="Roboto" w:hAnsi="Roboto" w:cs="Times New Roman"/>
+          <w:sz w:val="24"/>
+          <w:szCs w:val="24"/>
+        </w:rPr>
+      </w:pPr>
+    </w:p>
+    <w:p>
+      <w:pPr>
+        <w:spacing w:before="240" w:after="0" w:line="360" w:lineRule="auto"/>
+        <w:jc w:val="both"/>
+        <w:rPr>
+          <w:rFonts w:ascii="Roboto" w:hAnsi="Roboto" w:cs="Times New Roman"/>
+          <w:sz w:val="24"/>
+          <w:szCs w:val="24"/>
+        </w:rPr>
+      </w:pPr>
+    </w:p>
+    <w:p>
+      <w:pPr>
+        <w:spacing w:line="360" w:lineRule="auto"/>
+        <w:jc w:val="both"/>
+        <w:rPr>
+          <w:rFonts w:ascii="Roboto" w:hAnsi="Roboto" w:cs="Times New Roman"/>
+          <w:b/>
+          <w:bCs/>
+          <w:sz w:val="24"/>
+          <w:szCs w:val="24"/>
+        </w:rPr>
+      </w:pPr>
+      <w:r>
+        <w:rPr>
+          <w:rFonts w:ascii="Roboto" w:hAnsi="Roboto" w:cs="Times New Roman"/>
+          <w:b/>
+          <w:bCs/>
+          <w:sz w:val="24"/>
+          <w:szCs w:val="24"/>
+        </w:rPr>
+        <w:t>Referencial Bibliográfico</w:t>
+      </w:r>
     </w:p>
     <w:p>
       <w:pPr>
@@ -654,6 +2313,14 @@
           <w:szCs w:val="24"/>
         </w:rPr>
       </w:pPr>
+      <w:r>
+        <w:rPr>
+          <w:rFonts w:ascii="Roboto" w:hAnsi="Roboto" w:cs="Times New Roman"/>
+          <w:sz w:val="24"/>
+          <w:szCs w:val="24"/>
+        </w:rPr>
+        <w:t>http://www2.decom.ufop.br/terralab/uma-introducao-ao-git-e-gitflow/</w:t>
+      </w:r>
     </w:p>
     <w:p>
       <w:pPr>
@@ -661,21 +2328,17 @@
         <w:jc w:val="both"/>
         <w:rPr>
           <w:rFonts w:ascii="Roboto" w:hAnsi="Roboto" w:cs="Times New Roman"/>
-          <w:b/>
-          <w:bCs/>
-          <w:sz w:val="24"/>
-          <w:szCs w:val="24"/>
-        </w:rPr>
-      </w:pPr>
-      <w:r>
-        <w:rPr>
-          <w:rFonts w:ascii="Roboto" w:hAnsi="Roboto" w:cs="Times New Roman"/>
-          <w:b/>
-          <w:bCs/>
-          <w:sz w:val="24"/>
-          <w:szCs w:val="24"/>
-        </w:rPr>
-        <w:t>Referencial Bibliográfico</w:t>
+          <w:sz w:val="24"/>
+          <w:szCs w:val="24"/>
+        </w:rPr>
+      </w:pPr>
+      <w:r>
+        <w:rPr>
+          <w:rFonts w:ascii="Roboto" w:hAnsi="Roboto" w:cs="Times New Roman"/>
+          <w:sz w:val="24"/>
+          <w:szCs w:val="24"/>
+        </w:rPr>
+        <w:t>https://git-scm.com/about</w:t>
       </w:r>
     </w:p>
     <w:p>
@@ -683,13 +2346,20 @@
         <w:spacing w:after="0" w:line="360" w:lineRule="auto"/>
         <w:jc w:val="both"/>
         <w:rPr>
-          <w:rFonts w:ascii="Roboto" w:hAnsi="Roboto" w:cs="Times New Roman"/>
-          <w:b/>
-          <w:bCs/>
-          <w:sz w:val="24"/>
-          <w:szCs w:val="24"/>
-        </w:rPr>
-      </w:pPr>
+          <w:rStyle w:val="Hyperlink"/>
+          <w:rFonts w:ascii="Roboto" w:hAnsi="Roboto" w:cs="Times New Roman"/>
+          <w:sz w:val="24"/>
+          <w:szCs w:val="24"/>
+        </w:rPr>
+      </w:pPr>
+      <w:r>
+        <w:rPr>
+          <w:rFonts w:ascii="Roboto" w:hAnsi="Roboto" w:cs="Times New Roman"/>
+          <w:sz w:val="24"/>
+          <w:szCs w:val="24"/>
+        </w:rPr>
+        <w:t>https://www.atlassian.com/br/git/tutorials/what-is-git</w:t>
+      </w:r>
     </w:p>
     <w:p>
       <w:pPr>
@@ -707,7 +2377,7 @@
           <w:sz w:val="24"/>
           <w:szCs w:val="24"/>
         </w:rPr>
-        <w:t>https://git-scm.com/about</w:t>
+        <w:t>https://www.devmedia.com.br/como-usar-os-comandos-do-git/33665</w:t>
       </w:r>
     </w:p>
     <w:p>
@@ -720,17 +2390,120 @@
           <w:szCs w:val="24"/>
         </w:rPr>
       </w:pPr>
-      <w:hyperlink r:id="rId8" w:history="1">
-        <w:r>
-          <w:rPr>
-            <w:rStyle w:val="Hyperlink"/>
-            <w:rFonts w:ascii="Roboto" w:hAnsi="Roboto" w:cs="Times New Roman"/>
-            <w:sz w:val="24"/>
-            <w:szCs w:val="24"/>
-          </w:rPr>
-          <w:t>https://www.atlassian.com/br/git/tutorials/what-is-git</w:t>
-        </w:r>
-      </w:hyperlink>
+      <w:r>
+        <w:rPr>
+          <w:rFonts w:ascii="Roboto" w:hAnsi="Roboto" w:cs="Times New Roman"/>
+          <w:sz w:val="24"/>
+          <w:szCs w:val="24"/>
+        </w:rPr>
+        <w:t>https://www.atlassian.com/br/git/tutorials/saving-changes/git-commit</w:t>
+      </w:r>
+    </w:p>
+    <w:p>
+      <w:pPr>
+        <w:spacing w:after="0" w:line="360" w:lineRule="auto"/>
+        <w:jc w:val="both"/>
+        <w:rPr>
+          <w:rFonts w:ascii="Roboto" w:hAnsi="Roboto" w:cs="Times New Roman"/>
+          <w:sz w:val="24"/>
+          <w:szCs w:val="24"/>
+        </w:rPr>
+      </w:pPr>
+      <w:r>
+        <w:rPr>
+          <w:rFonts w:ascii="Roboto" w:hAnsi="Roboto" w:cs="Times New Roman"/>
+          <w:sz w:val="24"/>
+          <w:szCs w:val="24"/>
+        </w:rPr>
+        <w:t>https://git-scm.com/docs/git-status</w:t>
+      </w:r>
+    </w:p>
+    <w:p>
+      <w:pPr>
+        <w:spacing w:after="0" w:line="360" w:lineRule="auto"/>
+        <w:jc w:val="both"/>
+        <w:rPr>
+          <w:rFonts w:ascii="Roboto" w:hAnsi="Roboto" w:cs="Times New Roman"/>
+          <w:sz w:val="24"/>
+          <w:szCs w:val="24"/>
+        </w:rPr>
+      </w:pPr>
+      <w:r>
+        <w:rPr>
+          <w:rFonts w:ascii="Roboto" w:hAnsi="Roboto" w:cs="Times New Roman"/>
+          <w:sz w:val="24"/>
+          <w:szCs w:val="24"/>
+        </w:rPr>
+        <w:t>https://git-scm.com/docs/git-log</w:t>
+      </w:r>
+    </w:p>
+    <w:p>
+      <w:pPr>
+        <w:spacing w:after="0" w:line="360" w:lineRule="auto"/>
+        <w:jc w:val="both"/>
+        <w:rPr>
+          <w:rFonts w:ascii="Roboto" w:hAnsi="Roboto" w:cs="Times New Roman"/>
+          <w:sz w:val="24"/>
+          <w:szCs w:val="24"/>
+        </w:rPr>
+      </w:pPr>
+      <w:r>
+        <w:rPr>
+          <w:rFonts w:ascii="Roboto" w:hAnsi="Roboto" w:cs="Times New Roman"/>
+          <w:sz w:val="24"/>
+          <w:szCs w:val="24"/>
+        </w:rPr>
+        <w:t>https://git-scm.com/docs/git-checkout</w:t>
+      </w:r>
+    </w:p>
+    <w:p>
+      <w:pPr>
+        <w:spacing w:after="0" w:line="360" w:lineRule="auto"/>
+        <w:jc w:val="both"/>
+        <w:rPr>
+          <w:rFonts w:ascii="Roboto" w:hAnsi="Roboto" w:cs="Times New Roman"/>
+          <w:sz w:val="24"/>
+          <w:szCs w:val="24"/>
+        </w:rPr>
+      </w:pPr>
+      <w:r>
+        <w:rPr>
+          <w:rFonts w:ascii="Roboto" w:hAnsi="Roboto" w:cs="Times New Roman"/>
+          <w:sz w:val="24"/>
+          <w:szCs w:val="24"/>
+        </w:rPr>
+        <w:t>https://git-scm.com/docs/git-revert</w:t>
+      </w:r>
+    </w:p>
+    <w:p>
+      <w:pPr>
+        <w:spacing w:after="0" w:line="360" w:lineRule="auto"/>
+        <w:jc w:val="both"/>
+        <w:rPr>
+          <w:rFonts w:ascii="Roboto" w:hAnsi="Roboto" w:cs="Times New Roman"/>
+          <w:sz w:val="24"/>
+          <w:szCs w:val="24"/>
+        </w:rPr>
+      </w:pPr>
+      <w:r>
+        <w:rPr>
+          <w:rFonts w:ascii="Roboto" w:hAnsi="Roboto" w:cs="Times New Roman"/>
+          <w:sz w:val="24"/>
+          <w:szCs w:val="24"/>
+        </w:rPr>
+        <w:t>https://git-scm.com/docs/git-push</w:t>
+      </w:r>
+    </w:p>
+    <w:p>
+      <w:pPr>
+        <w:spacing w:after="0" w:line="360" w:lineRule="auto"/>
+        <w:jc w:val="both"/>
+        <w:rPr>
+          <w:rFonts w:ascii="Roboto" w:hAnsi="Roboto" w:cs="Times New Roman"/>
+          <w:sz w:val="24"/>
+          <w:szCs w:val="24"/>
+        </w:rPr>
+      </w:pPr>
     </w:p>
     <w:p>
       <w:pPr>
@@ -1802,6 +3575,7 @@
     <w:lsdException w:name="HTML Sample" w:semiHidden="1" w:unhideWhenUsed="1"/>
     <w:lsdException w:name="HTML Typewriter" w:semiHidden="1" w:unhideWhenUsed="1"/>
     <w:lsdException w:name="HTML Variable" w:semiHidden="1" w:unhideWhenUsed="1"/>
+    <w:lsdException w:name="Normal Table" w:semiHidden="1" w:unhideWhenUsed="1"/>
     <w:lsdException w:name="annotation subject" w:semiHidden="1" w:unhideWhenUsed="1"/>
     <w:lsdException w:name="No List" w:semiHidden="1" w:unhideWhenUsed="1"/>
     <w:lsdException w:name="Outline List 1" w:semiHidden="1" w:unhideWhenUsed="1"/>
@@ -1844,8 +3618,11 @@
     <w:lsdException w:name="Table Contemporary" w:semiHidden="1" w:unhideWhenUsed="1"/>
     <w:lsdException w:name="Table Elegant" w:semiHidden="1" w:unhideWhenUsed="1"/>
     <w:lsdException w:name="Table Professional" w:semiHidden="1" w:unhideWhenUsed="1"/>
+    <w:lsdException w:name="Table Subtle 1" w:semiHidden="1" w:unhideWhenUsed="1"/>
     <w:lsdException w:name="Table Subtle 2" w:semiHidden="1" w:unhideWhenUsed="1"/>
     <w:lsdException w:name="Table Web 1" w:semiHidden="1" w:unhideWhenUsed="1"/>
+    <w:lsdException w:name="Table Web 2" w:semiHidden="1" w:unhideWhenUsed="1"/>
+    <w:lsdException w:name="Table Web 3" w:semiHidden="1" w:unhideWhenUsed="1"/>
     <w:lsdException w:name="Balloon Text" w:semiHidden="1" w:unhideWhenUsed="1"/>
     <w:lsdException w:name="Table Grid" w:uiPriority="39"/>
     <w:lsdException w:name="Table Theme" w:semiHidden="1" w:unhideWhenUsed="1"/>

</xml_diff>